<commit_message>
Changes to report Single loop structure Master process also does local calculations
</commit_message>
<xml_diff>
--- a/page_rank/Report.docx
+++ b/page_rank/Report.docx
@@ -12,6 +12,12 @@
     </w:p>
     <w:sdt>
       <w:sdtPr>
+        <w:rPr>
+          <w:rFonts w:asciiTheme="minorHAnsi" w:eastAsiaTheme="minorHAnsi" w:hAnsiTheme="minorHAnsi" w:cstheme="minorBidi"/>
+          <w:color w:val="auto"/>
+          <w:sz w:val="22"/>
+          <w:szCs w:val="22"/>
+        </w:rPr>
         <w:id w:val="-540276569"/>
         <w:docPartObj>
           <w:docPartGallery w:val="Table of Contents"/>
@@ -20,13 +26,9 @@
       </w:sdtPr>
       <w:sdtEndPr>
         <w:rPr>
-          <w:rFonts w:asciiTheme="minorHAnsi" w:eastAsiaTheme="minorHAnsi" w:hAnsiTheme="minorHAnsi" w:cstheme="minorBidi"/>
           <w:b/>
           <w:bCs/>
           <w:noProof/>
-          <w:color w:val="auto"/>
-          <w:sz w:val="22"/>
-          <w:szCs w:val="22"/>
         </w:rPr>
       </w:sdtEndPr>
       <w:sdtContent>
@@ -1290,16 +1292,237 @@
       </w:pPr>
       <w:bookmarkStart w:id="0" w:name="_Toc448066075"/>
       <w:r>
+        <w:t>Introduction</w:t>
+      </w:r>
+    </w:p>
+    <w:p>
+      <w:r>
+        <w:t xml:space="preserve">This project groups three folders: </w:t>
+      </w:r>
+    </w:p>
+    <w:p>
+      <w:pPr>
+        <w:pStyle w:val="ListParagraph"/>
+        <w:numPr>
+          <w:ilvl w:val="0"/>
+          <w:numId w:val="1"/>
+        </w:numPr>
+      </w:pPr>
+      <w:r>
+        <w:t>Matrix vector product</w:t>
+      </w:r>
+    </w:p>
+    <w:p>
+      <w:pPr>
+        <w:pStyle w:val="ListParagraph"/>
+        <w:numPr>
+          <w:ilvl w:val="0"/>
+          <w:numId w:val="1"/>
+        </w:numPr>
+      </w:pPr>
+      <w:r>
+        <w:t xml:space="preserve">Matrix </w:t>
+      </w:r>
+      <w:proofErr w:type="spellStart"/>
+      <w:r>
+        <w:t>matrix</w:t>
+      </w:r>
+      <w:proofErr w:type="spellEnd"/>
+      <w:r>
+        <w:t xml:space="preserve"> product</w:t>
+      </w:r>
+    </w:p>
+    <w:p>
+      <w:pPr>
+        <w:pStyle w:val="ListParagraph"/>
+        <w:numPr>
+          <w:ilvl w:val="0"/>
+          <w:numId w:val="1"/>
+        </w:numPr>
+      </w:pPr>
+      <w:r>
+        <w:t>Page rank algorithm</w:t>
+      </w:r>
+    </w:p>
+    <w:p>
+      <w:r>
+        <w:t xml:space="preserve">In each case, the goal was to </w:t>
+      </w:r>
+      <w:proofErr w:type="spellStart"/>
+      <w:r>
+        <w:t>parallelise</w:t>
+      </w:r>
+      <w:proofErr w:type="spellEnd"/>
+      <w:r>
+        <w:t xml:space="preserve"> the algorithms using MPI. The aim of this report is explain how this has been done and the design choices behind the code.</w:t>
+      </w:r>
+    </w:p>
+    <w:p>
+      <w:r>
+        <w:t xml:space="preserve">The explanations on matrix vector and matrix </w:t>
+      </w:r>
+      <w:proofErr w:type="spellStart"/>
+      <w:r>
+        <w:t>matrix</w:t>
+      </w:r>
+      <w:proofErr w:type="spellEnd"/>
+      <w:r>
+        <w:t xml:space="preserve"> will be brief, only focusing on some specific points, while the explanations for the page rank will be </w:t>
+      </w:r>
+      <w:proofErr w:type="gramStart"/>
+      <w:r>
+        <w:t xml:space="preserve">more </w:t>
+      </w:r>
+      <w:proofErr w:type="spellStart"/>
+      <w:r>
+        <w:t>lengthly</w:t>
+      </w:r>
+      <w:proofErr w:type="spellEnd"/>
+      <w:proofErr w:type="gramEnd"/>
+      <w:r>
+        <w:t>.</w:t>
+      </w:r>
+    </w:p>
+    <w:p>
+      <w:pPr>
+        <w:pStyle w:val="Heading1"/>
+      </w:pPr>
+      <w:r>
+        <w:lastRenderedPageBreak/>
         <w:t>Explanation of files included in project</w:t>
       </w:r>
       <w:bookmarkEnd w:id="0"/>
     </w:p>
     <w:p>
-      <w:proofErr w:type="spellStart"/>
-      <w:r>
+      <w:pPr>
+        <w:pStyle w:val="Heading2"/>
+      </w:pPr>
+      <w:r>
+        <w:t>Matrix vector product</w:t>
+      </w:r>
+    </w:p>
+    <w:p>
+      <w:proofErr w:type="spellStart"/>
+      <w:r>
+        <w:rPr>
+          <w:b/>
+        </w:rPr>
+        <w:t>matrixVectorPruductMpi.c</w:t>
+      </w:r>
+      <w:proofErr w:type="spellEnd"/>
+      <w:r>
+        <w:t>: source code for matrix vector product in parallel. Generates a random matrix and vector as input and print product to the screen</w:t>
+      </w:r>
+    </w:p>
+    <w:p>
+      <w:proofErr w:type="spellStart"/>
+      <w:r>
+        <w:rPr>
+          <w:b/>
+        </w:rPr>
+        <w:t>matrixVecotrProductMpi_collective.c</w:t>
+      </w:r>
+      <w:proofErr w:type="spellEnd"/>
+      <w:r>
+        <w:t>: similar to the previous code but uses MPI collective functions to simplify code</w:t>
+      </w:r>
+    </w:p>
+    <w:p>
+      <w:proofErr w:type="spellStart"/>
+      <w:r>
+        <w:rPr>
+          <w:b/>
+        </w:rPr>
+        <w:t>functions.c</w:t>
+      </w:r>
+      <w:proofErr w:type="spellEnd"/>
+      <w:r>
+        <w:t>: auxiliary functions</w:t>
+      </w:r>
+    </w:p>
+    <w:p>
+      <w:pPr>
+        <w:pStyle w:val="Heading2"/>
+      </w:pPr>
+      <w:r>
+        <w:t xml:space="preserve">Matrix </w:t>
+      </w:r>
+      <w:proofErr w:type="spellStart"/>
+      <w:r>
+        <w:t>matrix</w:t>
+      </w:r>
+      <w:proofErr w:type="spellEnd"/>
+      <w:r>
+        <w:t xml:space="preserve"> product</w:t>
+      </w:r>
+    </w:p>
+    <w:p>
+      <w:proofErr w:type="spellStart"/>
+      <w:r>
+        <w:rPr>
+          <w:b/>
+          <w:lang w:val="fr-FR"/>
+        </w:rPr>
+        <w:t>matrixMatrixMultiplicationMpi.c</w:t>
+      </w:r>
+      <w:proofErr w:type="spellEnd"/>
+      <w:r>
+        <w:rPr>
+          <w:lang w:val="fr-FR"/>
+        </w:rPr>
+        <w:t xml:space="preserve">: source code for matrix </w:t>
+      </w:r>
+      <w:proofErr w:type="spellStart"/>
+      <w:r>
+        <w:rPr>
+          <w:lang w:val="fr-FR"/>
+        </w:rPr>
+        <w:t>matrix</w:t>
+      </w:r>
+      <w:proofErr w:type="spellEnd"/>
+      <w:r>
+        <w:rPr>
+          <w:lang w:val="fr-FR"/>
+        </w:rPr>
+        <w:t xml:space="preserve"> multiplication. </w:t>
+      </w:r>
+      <w:r>
+        <w:t>Generates two random matrices as input and prints product to screen</w:t>
+      </w:r>
+    </w:p>
+    <w:p>
+      <w:proofErr w:type="spellStart"/>
+      <w:r>
+        <w:rPr>
+          <w:b/>
+        </w:rPr>
+        <w:t>functions.c</w:t>
+      </w:r>
+      <w:proofErr w:type="spellEnd"/>
+      <w:r>
+        <w:t>: auxiliary functions</w:t>
+      </w:r>
+    </w:p>
+    <w:p>
+      <w:pPr>
+        <w:pStyle w:val="Heading2"/>
+      </w:pPr>
+      <w:r>
+        <w:t>Page rank</w:t>
+      </w:r>
+    </w:p>
+    <w:p>
+      <w:proofErr w:type="spellStart"/>
+      <w:r>
+        <w:rPr>
+          <w:b/>
+        </w:rPr>
         <w:t>pageRankMpi</w:t>
       </w:r>
       <w:r>
+        <w:rPr>
+          <w:b/>
+        </w:rPr>
         <w:t>.c</w:t>
       </w:r>
       <w:proofErr w:type="spellEnd"/>
@@ -1310,14 +1533,23 @@
     <w:p>
       <w:proofErr w:type="spellStart"/>
       <w:r>
+        <w:rPr>
+          <w:b/>
+        </w:rPr>
         <w:t>Csvparser.c</w:t>
       </w:r>
       <w:proofErr w:type="spellEnd"/>
       <w:r>
+        <w:rPr>
+          <w:b/>
+        </w:rPr>
         <w:t xml:space="preserve">, </w:t>
       </w:r>
       <w:proofErr w:type="spellStart"/>
       <w:r>
+        <w:rPr>
+          <w:b/>
+        </w:rPr>
         <w:t>csvwriter.c</w:t>
       </w:r>
       <w:proofErr w:type="spellEnd"/>
@@ -1335,51 +1567,21 @@
     </w:p>
     <w:p>
       <w:r>
+        <w:rPr>
+          <w:b/>
+        </w:rPr>
         <w:t>Example_test_matrix.csv /.</w:t>
       </w:r>
       <w:proofErr w:type="spellStart"/>
       <w:r>
+        <w:rPr>
+          <w:b/>
+        </w:rPr>
         <w:t>xlsx</w:t>
       </w:r>
       <w:proofErr w:type="spellEnd"/>
       <w:r>
         <w:t xml:space="preserve">: Represents the input matrix mapping the linking structure if </w:t>
-      </w:r>
-      <w:hyperlink r:id="rId5" w:history="1">
-        <w:r>
-          <w:rPr>
-            <w:rStyle w:val="Hyperlink"/>
-          </w:rPr>
-          <w:t>www.financeutile.com</w:t>
-        </w:r>
-      </w:hyperlink>
-      <w:r>
-        <w:t xml:space="preserve">. </w:t>
-      </w:r>
-      <w:r>
-        <w:t>Generated using python code (not</w:t>
-      </w:r>
-      <w:r>
-        <w:t xml:space="preserve"> included) with the </w:t>
-      </w:r>
-      <w:proofErr w:type="spellStart"/>
-      <w:r>
-        <w:t>scrapy</w:t>
-      </w:r>
-      <w:proofErr w:type="spellEnd"/>
-      <w:r>
-        <w:t xml:space="preserve"> library to crawl the website and parse the pages. </w:t>
-      </w:r>
-    </w:p>
-    <w:p>
-      <w:r>
-        <w:t>Functions1d.c: contains auxiliary functions, mainly for matrix calculations (generating matrices, calculating norms, matrix addition/multiplication, copying matrices…)</w:t>
-      </w:r>
-    </w:p>
-    <w:p>
-      <w:r>
-        <w:lastRenderedPageBreak/>
-        <w:t xml:space="preserve">Pagerank.csv: the results generated by the algorithm for </w:t>
       </w:r>
       <w:hyperlink r:id="rId6" w:history="1">
         <w:r>
@@ -1390,6 +1592,53 @@
         </w:r>
       </w:hyperlink>
       <w:r>
+        <w:t xml:space="preserve">. </w:t>
+      </w:r>
+      <w:r>
+        <w:t>Generated using python code (not</w:t>
+      </w:r>
+      <w:r>
+        <w:t xml:space="preserve"> included) with the </w:t>
+      </w:r>
+      <w:proofErr w:type="spellStart"/>
+      <w:r>
+        <w:t>scrapy</w:t>
+      </w:r>
+      <w:proofErr w:type="spellEnd"/>
+      <w:r>
+        <w:t xml:space="preserve"> library to crawl the website and parse the pages. </w:t>
+      </w:r>
+    </w:p>
+    <w:p>
+      <w:r>
+        <w:rPr>
+          <w:b/>
+        </w:rPr>
+        <w:t>Functions1d</w:t>
+      </w:r>
+      <w:r>
+        <w:t>.c: contains auxiliary functions, mainly for matrix calculations (generating matrices, calculating norms, matrix addition/multiplication, copying matrices…)</w:t>
+      </w:r>
+    </w:p>
+    <w:p>
+      <w:r>
+        <w:rPr>
+          <w:b/>
+        </w:rPr>
+        <w:t>Pagerank.csv</w:t>
+      </w:r>
+      <w:r>
+        <w:t xml:space="preserve">: the results generated by the algorithm for </w:t>
+      </w:r>
+      <w:hyperlink r:id="rId7" w:history="1">
+        <w:r>
+          <w:rPr>
+            <w:rStyle w:val="Hyperlink"/>
+          </w:rPr>
+          <w:t>www.financeutile.com</w:t>
+        </w:r>
+      </w:hyperlink>
+      <w:r>
         <w:t xml:space="preserve"> (i.e. using example_test_matrix.csv as input)</w:t>
       </w:r>
     </w:p>
@@ -1397,6 +1646,195 @@
       <w:pPr>
         <w:pStyle w:val="Heading1"/>
       </w:pPr>
+      <w:r>
+        <w:t>Matrix vector product</w:t>
+      </w:r>
+    </w:p>
+    <w:p>
+      <w:r>
+        <w:t xml:space="preserve">The basic idea is to divide the matrix up into row bands and give each processor a row band with </w:t>
+      </w:r>
+      <w:r>
+        <w:t xml:space="preserve">which </w:t>
+      </w:r>
+      <w:r>
+        <w:t xml:space="preserve">to do its calculations. Each processor </w:t>
+      </w:r>
+      <w:r>
+        <w:t>calculates therefore a local result, of the same dimension as the number of rows in the row band. Each of these local results is calculated in parallel.</w:t>
+      </w:r>
+    </w:p>
+    <w:p>
+      <w:r>
+        <w:t>A potential problem that can be encountered is when the number of row bands (p) doesn’t divide the dimension of the matrix (N). Not all the row bands can be of the same dimension therefore. The idea is to divide the p-1 first bands into equal sizes then make the final band the size needed to complete the coverage.</w:t>
+      </w:r>
+    </w:p>
+    <w:p>
+      <w:r>
+        <w:t xml:space="preserve">Firstly there are two cases. If p divides N, then the dimensions of the row bands are simply N/p. If not though the first p-1 bands are set to dimension N/p and the final one is set to dimension </w:t>
+      </w:r>
+      <w:r>
+        <w:br/>
+      </w:r>
+      <w:r>
+        <w:t>dim-((dim/p)*(p-1))</w:t>
+      </w:r>
+      <w:r>
+        <w:t xml:space="preserve"> to complete the coverage.</w:t>
+      </w:r>
+    </w:p>
+    <w:p>
+      <w:r>
+        <w:t xml:space="preserve">The same problem is encountered when receiving each local result from the individual processors. In this case the local result received from the final processor (rank==size-1) is treated separately and in this </w:t>
+      </w:r>
+      <w:r>
+        <w:lastRenderedPageBreak/>
+        <w:t>case the global matrix is filled up starting from the where the first p-1 processors have filled it up (</w:t>
+      </w:r>
+      <w:r>
+        <w:t>(dim/p)*(p-1)</w:t>
+      </w:r>
+      <w:r>
+        <w:t>) until the vector is completed.</w:t>
+      </w:r>
+    </w:p>
+    <w:p>
+      <w:r>
+        <w:t xml:space="preserve">This way of doing things involves sending the local dimension of each row band to the individual processors beforehand, so that they can allocate the right amount of memory to </w:t>
+      </w:r>
+      <w:r>
+        <w:t>the row bands and the local results they need to calculate.</w:t>
+      </w:r>
+      <w:r>
+        <w:t xml:space="preserve"> </w:t>
+      </w:r>
+      <w:r>
+        <w:t>On the receiving side though, the calculation is the same as the function used can adapt easily to the different dimensions received.</w:t>
+      </w:r>
+    </w:p>
+    <w:p>
+      <w:pPr>
+        <w:pStyle w:val="Heading1"/>
+      </w:pPr>
+      <w:r>
+        <w:t xml:space="preserve">Matrix </w:t>
+      </w:r>
+      <w:proofErr w:type="spellStart"/>
+      <w:r>
+        <w:t>matrix</w:t>
+      </w:r>
+      <w:proofErr w:type="spellEnd"/>
+      <w:r>
+        <w:t xml:space="preserve"> product</w:t>
+      </w:r>
+    </w:p>
+    <w:p>
+      <w:r>
+        <w:t xml:space="preserve">The algorithm used for the multiplication is the distributed memory algorithm as detailed in </w:t>
+      </w:r>
+      <w:proofErr w:type="spellStart"/>
+      <w:r>
+        <w:rPr>
+          <w:i/>
+        </w:rPr>
+        <w:t>Calcul</w:t>
+      </w:r>
+      <w:proofErr w:type="spellEnd"/>
+      <w:r>
+        <w:rPr>
+          <w:i/>
+        </w:rPr>
+        <w:t xml:space="preserve"> </w:t>
+      </w:r>
+      <w:proofErr w:type="spellStart"/>
+      <w:r>
+        <w:rPr>
+          <w:i/>
+        </w:rPr>
+        <w:t>scientifique</w:t>
+      </w:r>
+      <w:proofErr w:type="spellEnd"/>
+      <w:r>
+        <w:rPr>
+          <w:i/>
+        </w:rPr>
+        <w:t xml:space="preserve"> </w:t>
+      </w:r>
+      <w:proofErr w:type="spellStart"/>
+      <w:r>
+        <w:rPr>
+          <w:i/>
+        </w:rPr>
+        <w:t>parallèle</w:t>
+      </w:r>
+      <w:proofErr w:type="spellEnd"/>
+      <w:r>
+        <w:t xml:space="preserve"> p.57. The main idea is to divide the matrices up into blocks and attribute each block to an individual processors.</w:t>
+      </w:r>
+    </w:p>
+    <w:p>
+      <w:r>
+        <w:t>As this is a distributed algorithm, each processor contains in memory only the block it has received. However to calculate the local block result, it needs access to all the blocks on the same row and all the blocks on the same column as its self. Thus the MPI message passing functionality is used so that each block broadcasts itself to its fellow row blocks and column blocks when needed. This therefore allows us to have a memory efficient storage in a distributed fashion.</w:t>
+      </w:r>
+    </w:p>
+    <w:p>
+      <w:r>
+        <w:t>Technically speaking, this technique requires creating new communicators, one for each row, and one for each columns, which allows the blocks of a same row or column to communicate easily with each other.</w:t>
+      </w:r>
+    </w:p>
+    <w:p>
+      <w:r>
+        <w:t>The data is localized temporally because each processor needs a given matrix at the same given moment. In a given row, each processor needs first the first block of the row, then the second, etc. Therefore the sending of each block to all the others can all be grouped together and a broadcast is used.</w:t>
+      </w:r>
+      <w:r>
+        <w:t xml:space="preserve"> As the broadcast is called collectively it synchronized the different processes.</w:t>
+      </w:r>
+    </w:p>
+    <w:p>
+      <w:r>
+        <w:t xml:space="preserve">For the spatial localization of the data, the matrix is stored as blocks. This means storing the matrix as follows: </w:t>
+      </w:r>
+      <w:proofErr w:type="gramStart"/>
+      <w:r>
+        <w:t>A</w:t>
+      </w:r>
+      <w:r>
+        <w:rPr>
+          <w:vertAlign w:val="subscript"/>
+        </w:rPr>
+        <w:t>IJ</w:t>
+      </w:r>
+      <w:r>
+        <w:t>(</w:t>
+      </w:r>
+      <w:proofErr w:type="spellStart"/>
+      <w:proofErr w:type="gramEnd"/>
+      <w:r>
+        <w:t>i,j</w:t>
+      </w:r>
+      <w:proofErr w:type="spellEnd"/>
+      <w:r>
+        <w:t>) = A(</w:t>
+      </w:r>
+      <w:proofErr w:type="spellStart"/>
+      <w:r>
+        <w:t>i,j,I,J</w:t>
+      </w:r>
+      <w:proofErr w:type="spellEnd"/>
+      <w:r>
+        <w:t>)</w:t>
+      </w:r>
+    </w:p>
+    <w:p>
+      <w:r>
+        <w:t>In the implementation used, the master process also does local calculations.</w:t>
+      </w:r>
+    </w:p>
+    <w:p/>
+    <w:p>
+      <w:pPr>
+        <w:pStyle w:val="Heading1"/>
+      </w:pPr>
       <w:bookmarkStart w:id="1" w:name="_Toc448066076"/>
       <w:r>
         <w:t>The Page Rank Algorithm</w:t>
@@ -1425,7 +1863,7 @@
       <w:r>
         <w:t xml:space="preserve">For more detail: see </w:t>
       </w:r>
-      <w:hyperlink r:id="rId7" w:history="1">
+      <w:hyperlink r:id="rId8" w:history="1">
         <w:r>
           <w:rPr>
             <w:rStyle w:val="Hyperlink"/>
@@ -1454,7 +1892,13 @@
     </w:p>
     <w:p>
       <w:r>
-        <w:t>R is the vector containing the page ranks of the webpages (p1, p2, …</w:t>
+        <w:rPr>
+          <w:b/>
+        </w:rPr>
+        <w:t>R</w:t>
+      </w:r>
+      <w:r>
+        <w:t xml:space="preserve"> is the vector containing the page ranks of the webpages (p1, p2, …</w:t>
       </w:r>
       <w:proofErr w:type="spellStart"/>
       <w:r>
@@ -1466,23 +1910,54 @@
       </w:r>
       <w:r>
         <w:br/>
-        <w:t>d is a damping factor</w:t>
+      </w:r>
+      <w:r>
+        <w:rPr>
+          <w:b/>
+        </w:rPr>
+        <w:t>d</w:t>
+      </w:r>
+      <w:r>
+        <w:t xml:space="preserve"> is a damping factor</w:t>
       </w:r>
       <w:r>
         <w:br/>
-        <w:t>N is the total number of pages</w:t>
+      </w:r>
+      <w:r>
+        <w:rPr>
+          <w:b/>
+        </w:rPr>
+        <w:lastRenderedPageBreak/>
+        <w:t>N</w:t>
+      </w:r>
+      <w:r>
+        <w:t xml:space="preserve"> is the total number of pages</w:t>
       </w:r>
       <w:r>
         <w:br/>
+      </w:r>
+      <w:r>
+        <w:rPr>
+          <w:b/>
+        </w:rPr>
         <w:t>l(</w:t>
       </w:r>
       <w:proofErr w:type="spellStart"/>
       <w:r>
+        <w:rPr>
+          <w:b/>
+        </w:rPr>
         <w:t>pi,pj</w:t>
       </w:r>
       <w:proofErr w:type="spellEnd"/>
       <w:r>
-        <w:t xml:space="preserve">) is a normalized coefficient that represents a link between </w:t>
+        <w:rPr>
+          <w:b/>
+        </w:rPr>
+        <w:t>)</w:t>
+      </w:r>
+      <w:r>
+        <w:t xml:space="preserve"> is a normalized coefficient that represents a link between </w:t>
       </w:r>
       <w:proofErr w:type="spellStart"/>
       <w:r>
@@ -1528,7 +2003,7 @@
                     <pic:cNvPicPr/>
                   </pic:nvPicPr>
                   <pic:blipFill>
-                    <a:blip r:embed="rId8"/>
+                    <a:blip r:embed="rId9"/>
                     <a:stretch>
                       <a:fillRect/>
                     </a:stretch>
@@ -1587,7 +2062,6 @@
         <w:rPr>
           <w:noProof/>
         </w:rPr>
-        <w:lastRenderedPageBreak/>
         <w:drawing>
           <wp:inline distT="0" distB="0" distL="0" distR="0" wp14:anchorId="482EB276" wp14:editId="54103BB6">
             <wp:extent cx="4629150" cy="942975"/>
@@ -1604,7 +2078,7 @@
                     <pic:cNvPicPr/>
                   </pic:nvPicPr>
                   <pic:blipFill>
-                    <a:blip r:embed="rId9"/>
+                    <a:blip r:embed="rId10"/>
                     <a:stretch>
                       <a:fillRect/>
                     </a:stretch>
@@ -1685,7 +2159,7 @@
       <w:r>
         <w:t xml:space="preserve">. For more information see: </w:t>
       </w:r>
-      <w:hyperlink r:id="rId10" w:history="1">
+      <w:hyperlink r:id="rId11" w:history="1">
         <w:r>
           <w:rPr>
             <w:rStyle w:val="Hyperlink"/>
@@ -1702,6 +2176,7 @@
         <w:rPr>
           <w:noProof/>
         </w:rPr>
+        <w:lastRenderedPageBreak/>
         <w:drawing>
           <wp:inline distT="0" distB="0" distL="0" distR="0" wp14:anchorId="6118600F" wp14:editId="6F417F02">
             <wp:extent cx="5943600" cy="2974340"/>
@@ -1718,7 +2193,7 @@
                     <pic:cNvPicPr/>
                   </pic:nvPicPr>
                   <pic:blipFill>
-                    <a:blip r:embed="rId11"/>
+                    <a:blip r:embed="rId12"/>
                     <a:stretch>
                       <a:fillRect/>
                     </a:stretch>
@@ -1784,7 +2259,13 @@
       </w:r>
       <w:proofErr w:type="spellStart"/>
       <w:r>
-        <w:t>parallise</w:t>
+        <w:t>parall</w:t>
+      </w:r>
+      <w:r>
+        <w:t>el</w:t>
+      </w:r>
+      <w:r>
+        <w:t>ise</w:t>
       </w:r>
       <w:proofErr w:type="spellEnd"/>
       <w:r>
@@ -1815,27 +2296,143 @@
       </w:pPr>
       <w:bookmarkStart w:id="8" w:name="_Toc448066083"/>
       <w:r>
+        <w:t>Problem initialization and matrix representation</w:t>
+      </w:r>
+      <w:bookmarkEnd w:id="8"/>
+    </w:p>
+    <w:p>
+      <w:r>
+        <w:t>Matrices are represented by 1 dimensional arrays. This facilitates the sending of rows with MPI</w:t>
+      </w:r>
+      <w:r>
+        <w:t xml:space="preserve"> (spatial localization)</w:t>
+      </w:r>
+      <w:r>
+        <w:t xml:space="preserve">. Memory is allocated dynamically with </w:t>
+      </w:r>
+      <w:proofErr w:type="spellStart"/>
+      <w:r>
+        <w:t>malloc</w:t>
+      </w:r>
+      <w:proofErr w:type="spellEnd"/>
+      <w:r>
+        <w:t xml:space="preserve">, and the coefficient types are doubles. </w:t>
+      </w:r>
+    </w:p>
+    <w:p>
+      <w:r>
+        <w:t xml:space="preserve">Functions contains basic matrix operations used for initializing the problem. These functions are all sequential. The initialization involves importing the matrix M, calculating </w:t>
+      </w:r>
+      <w:proofErr w:type="spellStart"/>
+      <w:r>
+        <w:t>M_hat</w:t>
+      </w:r>
+      <w:proofErr w:type="spellEnd"/>
+      <w:r>
+        <w:t>, and generating v.</w:t>
+      </w:r>
+    </w:p>
+    <w:p>
+      <w:pPr>
+        <w:pStyle w:val="Heading3"/>
+      </w:pPr>
+      <w:bookmarkStart w:id="9" w:name="_Toc448066084"/>
+      <w:r>
+        <w:t>Master/slave structure.</w:t>
+      </w:r>
+      <w:bookmarkEnd w:id="9"/>
+      <w:r>
+        <w:t xml:space="preserve"> </w:t>
+      </w:r>
+    </w:p>
+    <w:p>
+      <w:r>
+        <w:t xml:space="preserve">The master (rank 0) is responsible for </w:t>
+      </w:r>
+      <w:proofErr w:type="spellStart"/>
+      <w:r>
+        <w:t>initialising</w:t>
+      </w:r>
+      <w:proofErr w:type="spellEnd"/>
+      <w:r>
+        <w:t xml:space="preserve"> the problem, cutting it up into different parts and distributing the work to the slave processers. It is also responsible for reassembling the different local results once they have been received from the slave processers. The slave processors simply take care of the local matrix vector products with the sub matrices received from the master. As such the code if divided into two parts: (rank == 0) and (</w:t>
+      </w:r>
+      <w:proofErr w:type="gramStart"/>
+      <w:r>
+        <w:t>rank !</w:t>
+      </w:r>
+      <w:proofErr w:type="gramEnd"/>
+      <w:r>
+        <w:t>=0) i.e. master and slaves.</w:t>
+      </w:r>
+    </w:p>
+    <w:p>
+      <w:r>
         <w:lastRenderedPageBreak/>
-        <w:t>Problem initialization and matrix representation</w:t>
-      </w:r>
-      <w:bookmarkEnd w:id="8"/>
-    </w:p>
-    <w:p>
-      <w:r>
-        <w:t xml:space="preserve">Matrices are represented by 1 dimensional arrays. This facilitates the sending of rows with MPI. Memory is allocated dynamically with </w:t>
-      </w:r>
-      <w:proofErr w:type="spellStart"/>
-      <w:r>
-        <w:t>malloc</w:t>
-      </w:r>
-      <w:proofErr w:type="spellEnd"/>
-      <w:r>
-        <w:t xml:space="preserve">, and the coefficient types are doubles. </w:t>
-      </w:r>
-    </w:p>
-    <w:p>
-      <w:r>
-        <w:t xml:space="preserve">Functions contains basic matrix operations used for initializing the problem. These functions are all sequential. The initialization involves importing the matrix M, calculating </w:t>
+        <w:t>In this particular implementation the master process does not do any local calculations but this could be a potential improvement that would simplify the code. As the distributing of the tasks can’t be done in parallel with the local calculations anyway, this would make sense.</w:t>
+      </w:r>
+    </w:p>
+    <w:p/>
+    <w:p>
+      <w:pPr>
+        <w:pStyle w:val="Heading2"/>
+      </w:pPr>
+      <w:bookmarkStart w:id="10" w:name="_Toc448066085"/>
+      <w:r>
+        <w:t>Scattering the initial matrix</w:t>
+      </w:r>
+      <w:bookmarkEnd w:id="10"/>
+    </w:p>
+    <w:p>
+      <w:r>
+        <w:t xml:space="preserve">As the matrices are stored in one dimensional arrays, it is easy to send row bands to the slave processors. An </w:t>
+      </w:r>
+      <w:proofErr w:type="spellStart"/>
+      <w:r>
+        <w:t>Mpi_send</w:t>
+      </w:r>
+      <w:proofErr w:type="spellEnd"/>
+      <w:r>
+        <w:t xml:space="preserve"> command starting at the first coefficient to send with the number of coefficients to send does the job nicely.</w:t>
+      </w:r>
+    </w:p>
+    <w:p>
+      <w:pPr>
+        <w:pStyle w:val="Heading2"/>
+      </w:pPr>
+      <w:bookmarkStart w:id="11" w:name="_Toc448066086"/>
+      <w:r>
+        <w:t>The loop</w:t>
+      </w:r>
+      <w:bookmarkEnd w:id="11"/>
+    </w:p>
+    <w:p>
+      <w:r>
+        <w:t xml:space="preserve">The loop is controlled by the master process. It continues until the difference between v and </w:t>
+      </w:r>
+      <w:proofErr w:type="spellStart"/>
+      <w:r>
+        <w:t>last_v</w:t>
+      </w:r>
+      <w:proofErr w:type="spellEnd"/>
+      <w:r>
+        <w:t xml:space="preserve"> (L2 norm) is smaller than </w:t>
+      </w:r>
+      <w:proofErr w:type="spellStart"/>
+      <w:r>
+        <w:t>v_quadratic_error</w:t>
+      </w:r>
+      <w:proofErr w:type="spellEnd"/>
+      <w:r>
+        <w:t xml:space="preserve">. The loop consists of updating </w:t>
+      </w:r>
+      <w:proofErr w:type="spellStart"/>
+      <w:r>
+        <w:t>last_v</w:t>
+      </w:r>
+      <w:proofErr w:type="spellEnd"/>
+      <w:r>
+        <w:t xml:space="preserve"> to v and of multiplying v by </w:t>
       </w:r>
       <w:proofErr w:type="spellStart"/>
       <w:r>
@@ -1843,104 +2440,108 @@
       </w:r>
       <w:proofErr w:type="spellEnd"/>
       <w:r>
-        <w:t>, and generating v.</w:t>
-      </w:r>
-    </w:p>
-    <w:p>
-      <w:pPr>
-        <w:pStyle w:val="Heading3"/>
-      </w:pPr>
-      <w:bookmarkStart w:id="9" w:name="_Toc448066084"/>
-      <w:r>
-        <w:t>Master/slave structure.</w:t>
-      </w:r>
-      <w:bookmarkEnd w:id="9"/>
-      <w:r>
-        <w:t xml:space="preserve"> </w:t>
-      </w:r>
-    </w:p>
-    <w:p>
-      <w:r>
-        <w:t xml:space="preserve">The master (rank 0) is responsible for </w:t>
-      </w:r>
-      <w:proofErr w:type="spellStart"/>
-      <w:r>
-        <w:t>initialising</w:t>
-      </w:r>
-      <w:proofErr w:type="spellEnd"/>
-      <w:r>
-        <w:t xml:space="preserve"> the problem, cutting it up into different parts and distributing the work to the slave processers. It is also responsible for reassembling the different local results once they have been received from the slave processers. The slave processors simply take care of the local matrix vector products with the sub matrices received from the master. As such the code if divided into two parts: (rank == 0) and (</w:t>
+        <w:t>. This multiplication is done in parallel. The new v is distributed to the slave processes in every iteration.</w:t>
+      </w:r>
+    </w:p>
+    <w:p>
+      <w:pPr>
+        <w:pStyle w:val="Heading2"/>
+      </w:pPr>
+      <w:bookmarkStart w:id="12" w:name="_Toc448066087"/>
+      <w:r>
+        <w:t>Loop synchronization</w:t>
+      </w:r>
+      <w:bookmarkEnd w:id="12"/>
+    </w:p>
+    <w:p>
+      <w:r>
+        <w:t xml:space="preserve">The master and slaves each have their own while loop. The loop Boolean is used to </w:t>
+      </w:r>
+      <w:proofErr w:type="spellStart"/>
+      <w:r>
+        <w:t>synchronise</w:t>
+      </w:r>
+      <w:proofErr w:type="spellEnd"/>
+      <w:r>
+        <w:t xml:space="preserve"> the two. The master does the check of when to stop the loop (</w:t>
       </w:r>
       <w:proofErr w:type="gramStart"/>
       <w:r>
-        <w:t>rank !</w:t>
+        <w:t>norm(</w:t>
       </w:r>
       <w:proofErr w:type="gramEnd"/>
       <w:r>
-        <w:t>=0) i.e. master and slaves.</w:t>
-      </w:r>
-    </w:p>
-    <w:p/>
+        <w:t>v-</w:t>
+      </w:r>
+      <w:proofErr w:type="spellStart"/>
+      <w:r>
+        <w:t>last_v</w:t>
+      </w:r>
+      <w:proofErr w:type="spellEnd"/>
+      <w:r>
+        <w:t>)&lt;</w:t>
+      </w:r>
+      <w:proofErr w:type="spellStart"/>
+      <w:r>
+        <w:t>v_quadratic_error</w:t>
+      </w:r>
+      <w:proofErr w:type="spellEnd"/>
+      <w:r>
+        <w:t>), and then sends to message to the slaves to tell them to stop when needed.</w:t>
+      </w:r>
+    </w:p>
     <w:p>
       <w:pPr>
         <w:pStyle w:val="Heading2"/>
       </w:pPr>
-      <w:bookmarkStart w:id="10" w:name="_Toc448066085"/>
-      <w:r>
-        <w:t>Scattering the initial matrix</w:t>
-      </w:r>
-      <w:bookmarkEnd w:id="10"/>
-    </w:p>
-    <w:p>
-      <w:r>
-        <w:t xml:space="preserve">As the matrices are stored in one dimensional arrays, it is easy to send row bands to the slave processors. An </w:t>
-      </w:r>
-      <w:proofErr w:type="spellStart"/>
-      <w:r>
-        <w:t>Mpi_send</w:t>
-      </w:r>
-      <w:proofErr w:type="spellEnd"/>
-      <w:r>
-        <w:t xml:space="preserve"> command starting at the first coefficient to send with the number of coefficients to send does the job nicely.</w:t>
+      <w:bookmarkStart w:id="13" w:name="_Toc448066088"/>
+      <w:r>
+        <w:t>The slave processers</w:t>
+      </w:r>
+      <w:bookmarkEnd w:id="13"/>
+    </w:p>
+    <w:p>
+      <w:r>
+        <w:t>The processers are responsible for executing the local matrix vecto</w:t>
+      </w:r>
+      <w:r>
+        <w:t>r multiplications. They receive</w:t>
+      </w:r>
+      <w:r>
+        <w:t xml:space="preserve"> data from the master, execute the calculation and send the result back. These commands are executed in a loop until the master exits the loop.</w:t>
       </w:r>
     </w:p>
     <w:p>
       <w:pPr>
         <w:pStyle w:val="Heading2"/>
       </w:pPr>
-      <w:bookmarkStart w:id="11" w:name="_Toc448066086"/>
-      <w:r>
-        <w:t>The loop</w:t>
-      </w:r>
-      <w:bookmarkEnd w:id="11"/>
-    </w:p>
-    <w:p>
-      <w:r>
-        <w:t xml:space="preserve">The loop is controlled by the master process. It continues until the difference between v and </w:t>
-      </w:r>
-      <w:proofErr w:type="spellStart"/>
-      <w:r>
-        <w:t>last_v</w:t>
-      </w:r>
-      <w:proofErr w:type="spellEnd"/>
-      <w:r>
-        <w:t xml:space="preserve"> (L2 norm) is smaller than </w:t>
-      </w:r>
-      <w:proofErr w:type="spellStart"/>
-      <w:r>
-        <w:t>v_quadratic_error</w:t>
-      </w:r>
-      <w:proofErr w:type="spellEnd"/>
-      <w:r>
-        <w:t xml:space="preserve">. The loop consists of updating </w:t>
-      </w:r>
-      <w:proofErr w:type="spellStart"/>
-      <w:r>
-        <w:t>last_v</w:t>
-      </w:r>
-      <w:proofErr w:type="spellEnd"/>
-      <w:r>
-        <w:t xml:space="preserve"> to v and of multiplying v by </w:t>
+      <w:bookmarkStart w:id="14" w:name="_Toc448066089"/>
+      <w:r>
+        <w:t>Assembling the global result</w:t>
+      </w:r>
+      <w:bookmarkEnd w:id="14"/>
+    </w:p>
+    <w:p>
+      <w:r>
+        <w:t>On every iteration, the master processes receives the local results from the slaves and assembles them int</w:t>
+      </w:r>
+      <w:r>
+        <w:t>o a global result. The local results are received in the order of the processers, making the reassembling relatively easy.</w:t>
+      </w:r>
+    </w:p>
+    <w:p>
+      <w:pPr>
+        <w:pStyle w:val="Heading2"/>
+      </w:pPr>
+      <w:bookmarkStart w:id="15" w:name="_Toc448066090"/>
+      <w:r>
+        <w:t>Memory management</w:t>
+      </w:r>
+      <w:bookmarkEnd w:id="15"/>
+    </w:p>
+    <w:p>
+      <w:r>
+        <w:t xml:space="preserve">Variables are freed as soon as they are no longer needed. For example, M and E are freed after </w:t>
       </w:r>
       <w:proofErr w:type="spellStart"/>
       <w:r>
@@ -1948,137 +2549,30 @@
       </w:r>
       <w:proofErr w:type="spellEnd"/>
       <w:r>
-        <w:t>. This multiplication is done in parallel. The new v is distributed to the slave processes in every iteration.</w:t>
+        <w:t xml:space="preserve"> has been calculated. </w:t>
+      </w:r>
+      <w:proofErr w:type="spellStart"/>
+      <w:r>
+        <w:t>M_hat</w:t>
+      </w:r>
+      <w:proofErr w:type="spellEnd"/>
+      <w:r>
+        <w:t xml:space="preserve"> is freed once it has been divided into row bands and sent out to the individual processers. Note also that </w:t>
+      </w:r>
+      <w:proofErr w:type="spellStart"/>
+      <w:r>
+        <w:t>M_hat</w:t>
+      </w:r>
+      <w:proofErr w:type="spellEnd"/>
+      <w:r>
+        <w:t>, M and E are only allocated (and freed) in the master process.</w:t>
       </w:r>
     </w:p>
     <w:p>
       <w:pPr>
         <w:pStyle w:val="Heading2"/>
       </w:pPr>
-      <w:bookmarkStart w:id="12" w:name="_Toc448066087"/>
-      <w:r>
-        <w:t>Loop synchronization</w:t>
-      </w:r>
-      <w:bookmarkEnd w:id="12"/>
-    </w:p>
-    <w:p>
-      <w:r>
-        <w:t xml:space="preserve">The master and slaves each have their own while loop. The loop Boolean is used to </w:t>
-      </w:r>
-      <w:proofErr w:type="spellStart"/>
-      <w:r>
-        <w:t>synchronise</w:t>
-      </w:r>
-      <w:proofErr w:type="spellEnd"/>
-      <w:r>
-        <w:t xml:space="preserve"> the two. The master does the check of when to stop the loop (</w:t>
-      </w:r>
-      <w:proofErr w:type="gramStart"/>
-      <w:r>
-        <w:t>norm(</w:t>
-      </w:r>
-      <w:proofErr w:type="gramEnd"/>
-      <w:r>
-        <w:t>v-</w:t>
-      </w:r>
-      <w:proofErr w:type="spellStart"/>
-      <w:r>
-        <w:t>last_v</w:t>
-      </w:r>
-      <w:proofErr w:type="spellEnd"/>
-      <w:r>
-        <w:t>)&lt;</w:t>
-      </w:r>
-      <w:proofErr w:type="spellStart"/>
-      <w:r>
-        <w:t>v_quadratic_error</w:t>
-      </w:r>
-      <w:proofErr w:type="spellEnd"/>
-      <w:r>
-        <w:t xml:space="preserve">), and then sends to message to the slaves to tell them to stop </w:t>
-      </w:r>
-      <w:r>
-        <w:t>when needed.</w:t>
-      </w:r>
-    </w:p>
-    <w:p>
-      <w:pPr>
-        <w:pStyle w:val="Heading2"/>
-      </w:pPr>
-      <w:bookmarkStart w:id="13" w:name="_Toc448066088"/>
-      <w:r>
-        <w:t>The slave processers</w:t>
-      </w:r>
-      <w:bookmarkEnd w:id="13"/>
-    </w:p>
-    <w:p>
-      <w:r>
-        <w:t>The processers are responsible for executing the local matrix vector multiplications. They received data from the master, execute the calculation and send the result back. These commands are executed in a loop until the master exits the loop.</w:t>
-      </w:r>
-    </w:p>
-    <w:p>
-      <w:pPr>
-        <w:pStyle w:val="Heading2"/>
-      </w:pPr>
-      <w:bookmarkStart w:id="14" w:name="_Toc448066089"/>
-      <w:r>
-        <w:t>Assembling the global result</w:t>
-      </w:r>
-      <w:bookmarkEnd w:id="14"/>
-    </w:p>
-    <w:p>
-      <w:r>
-        <w:t>On every iteration, the master processes receives the local results from the slaves and assembles them int</w:t>
-      </w:r>
-      <w:r>
-        <w:t>o a global result. The local results are received in the order of the processers, making the reassembling relatively easy.</w:t>
-      </w:r>
-    </w:p>
-    <w:p>
-      <w:pPr>
-        <w:pStyle w:val="Heading2"/>
-      </w:pPr>
-      <w:bookmarkStart w:id="15" w:name="_Toc448066090"/>
-      <w:r>
-        <w:t>Memory management</w:t>
-      </w:r>
-      <w:bookmarkEnd w:id="15"/>
-    </w:p>
-    <w:p>
-      <w:r>
-        <w:t xml:space="preserve">Variables are freed as soon as they are no longer needed. For example, M and E are freed after </w:t>
-      </w:r>
-      <w:proofErr w:type="spellStart"/>
-      <w:r>
-        <w:t>M_hat</w:t>
-      </w:r>
-      <w:proofErr w:type="spellEnd"/>
-      <w:r>
-        <w:t xml:space="preserve"> has been calculated. </w:t>
-      </w:r>
-      <w:proofErr w:type="spellStart"/>
-      <w:r>
-        <w:t>M_hat</w:t>
-      </w:r>
-      <w:proofErr w:type="spellEnd"/>
-      <w:r>
-        <w:t xml:space="preserve"> is freed once it has been divided into row bands and sent out to the individual processers. Note also that </w:t>
-      </w:r>
-      <w:proofErr w:type="spellStart"/>
-      <w:r>
-        <w:t>M_hat</w:t>
-      </w:r>
-      <w:proofErr w:type="spellEnd"/>
-      <w:r>
-        <w:t>, M and E are only allocated (and freed) in the master process.</w:t>
-      </w:r>
-    </w:p>
-    <w:p>
-      <w:pPr>
-        <w:pStyle w:val="Heading2"/>
-      </w:pPr>
-      <w:r>
-        <w:lastRenderedPageBreak/>
+      <w:r>
         <w:t>Limits</w:t>
       </w:r>
     </w:p>
@@ -2111,6 +2605,9 @@
       <w:proofErr w:type="spellEnd"/>
       <w:r>
         <w:t xml:space="preserve"> message passing.</w:t>
+      </w:r>
+      <w:r>
+        <w:t xml:space="preserve"> This would lead to a more distributed algorithm memory-wise.</w:t>
       </w:r>
       <w:bookmarkStart w:id="16" w:name="_GoBack"/>
       <w:bookmarkEnd w:id="16"/>
@@ -2121,6 +2618,7 @@
       </w:pPr>
       <w:bookmarkStart w:id="17" w:name="_Toc448066091"/>
       <w:r>
+        <w:lastRenderedPageBreak/>
         <w:t>Application and interpretation</w:t>
       </w:r>
       <w:bookmarkEnd w:id="17"/>
@@ -2129,7 +2627,7 @@
       <w:r>
         <w:t xml:space="preserve">Sebastien Baur and I have applied this algorithm to a real life application. We used the website </w:t>
       </w:r>
-      <w:hyperlink r:id="rId12" w:history="1">
+      <w:hyperlink r:id="rId13" w:history="1">
         <w:r>
           <w:rPr>
             <w:rStyle w:val="Hyperlink"/>
@@ -2249,6 +2747,127 @@
     </w:sectPr>
   </w:body>
 </w:document>
+</file>
+
+<file path=word/numbering.xml><?xml version="1.0" encoding="utf-8"?>
+<w:numbering xmlns:wpc="http://schemas.microsoft.com/office/word/2010/wordprocessingCanvas" xmlns:mc="http://schemas.openxmlformats.org/markup-compatibility/2006" xmlns:o="urn:schemas-microsoft-com:office:office" xmlns:r="http://schemas.openxmlformats.org/officeDocument/2006/relationships" xmlns:m="http://schemas.openxmlformats.org/officeDocument/2006/math" xmlns:v="urn:schemas-microsoft-com:vml" xmlns:wp14="http://schemas.microsoft.com/office/word/2010/wordprocessingDrawing" xmlns:wp="http://schemas.openxmlformats.org/drawingml/2006/wordprocessingDrawing" xmlns:w10="urn:schemas-microsoft-com:office:word" xmlns:w="http://schemas.openxmlformats.org/wordprocessingml/2006/main" xmlns:w14="http://schemas.microsoft.com/office/word/2010/wordml" xmlns:w15="http://schemas.microsoft.com/office/word/2012/wordml" xmlns:wpg="http://schemas.microsoft.com/office/word/2010/wordprocessingGroup" xmlns:wpi="http://schemas.microsoft.com/office/word/2010/wordprocessingInk" xmlns:wne="http://schemas.microsoft.com/office/word/2006/wordml" xmlns:wps="http://schemas.microsoft.com/office/word/2010/wordprocessingShape" mc:Ignorable="w14 w15 wp14">
+  <w:abstractNum w:abstractNumId="0" w15:restartNumberingAfterBreak="0">
+    <w:nsid w:val="76BF5440"/>
+    <w:multiLevelType w:val="hybridMultilevel"/>
+    <w:tmpl w:val="AA26165A"/>
+    <w:lvl w:ilvl="0" w:tplc="04090001">
+      <w:start w:val="1"/>
+      <w:numFmt w:val="bullet"/>
+      <w:lvlText w:val=""/>
+      <w:lvlJc w:val="left"/>
+      <w:pPr>
+        <w:ind w:left="720" w:hanging="360"/>
+      </w:pPr>
+      <w:rPr>
+        <w:rFonts w:ascii="Symbol" w:hAnsi="Symbol" w:hint="default"/>
+      </w:rPr>
+    </w:lvl>
+    <w:lvl w:ilvl="1" w:tplc="04090003" w:tentative="1">
+      <w:start w:val="1"/>
+      <w:numFmt w:val="bullet"/>
+      <w:lvlText w:val="o"/>
+      <w:lvlJc w:val="left"/>
+      <w:pPr>
+        <w:ind w:left="1440" w:hanging="360"/>
+      </w:pPr>
+      <w:rPr>
+        <w:rFonts w:ascii="Courier New" w:hAnsi="Courier New" w:cs="Courier New" w:hint="default"/>
+      </w:rPr>
+    </w:lvl>
+    <w:lvl w:ilvl="2" w:tplc="04090005" w:tentative="1">
+      <w:start w:val="1"/>
+      <w:numFmt w:val="bullet"/>
+      <w:lvlText w:val=""/>
+      <w:lvlJc w:val="left"/>
+      <w:pPr>
+        <w:ind w:left="2160" w:hanging="360"/>
+      </w:pPr>
+      <w:rPr>
+        <w:rFonts w:ascii="Wingdings" w:hAnsi="Wingdings" w:hint="default"/>
+      </w:rPr>
+    </w:lvl>
+    <w:lvl w:ilvl="3" w:tplc="04090001" w:tentative="1">
+      <w:start w:val="1"/>
+      <w:numFmt w:val="bullet"/>
+      <w:lvlText w:val=""/>
+      <w:lvlJc w:val="left"/>
+      <w:pPr>
+        <w:ind w:left="2880" w:hanging="360"/>
+      </w:pPr>
+      <w:rPr>
+        <w:rFonts w:ascii="Symbol" w:hAnsi="Symbol" w:hint="default"/>
+      </w:rPr>
+    </w:lvl>
+    <w:lvl w:ilvl="4" w:tplc="04090003" w:tentative="1">
+      <w:start w:val="1"/>
+      <w:numFmt w:val="bullet"/>
+      <w:lvlText w:val="o"/>
+      <w:lvlJc w:val="left"/>
+      <w:pPr>
+        <w:ind w:left="3600" w:hanging="360"/>
+      </w:pPr>
+      <w:rPr>
+        <w:rFonts w:ascii="Courier New" w:hAnsi="Courier New" w:cs="Courier New" w:hint="default"/>
+      </w:rPr>
+    </w:lvl>
+    <w:lvl w:ilvl="5" w:tplc="04090005" w:tentative="1">
+      <w:start w:val="1"/>
+      <w:numFmt w:val="bullet"/>
+      <w:lvlText w:val=""/>
+      <w:lvlJc w:val="left"/>
+      <w:pPr>
+        <w:ind w:left="4320" w:hanging="360"/>
+      </w:pPr>
+      <w:rPr>
+        <w:rFonts w:ascii="Wingdings" w:hAnsi="Wingdings" w:hint="default"/>
+      </w:rPr>
+    </w:lvl>
+    <w:lvl w:ilvl="6" w:tplc="04090001" w:tentative="1">
+      <w:start w:val="1"/>
+      <w:numFmt w:val="bullet"/>
+      <w:lvlText w:val=""/>
+      <w:lvlJc w:val="left"/>
+      <w:pPr>
+        <w:ind w:left="5040" w:hanging="360"/>
+      </w:pPr>
+      <w:rPr>
+        <w:rFonts w:ascii="Symbol" w:hAnsi="Symbol" w:hint="default"/>
+      </w:rPr>
+    </w:lvl>
+    <w:lvl w:ilvl="7" w:tplc="04090003" w:tentative="1">
+      <w:start w:val="1"/>
+      <w:numFmt w:val="bullet"/>
+      <w:lvlText w:val="o"/>
+      <w:lvlJc w:val="left"/>
+      <w:pPr>
+        <w:ind w:left="5760" w:hanging="360"/>
+      </w:pPr>
+      <w:rPr>
+        <w:rFonts w:ascii="Courier New" w:hAnsi="Courier New" w:cs="Courier New" w:hint="default"/>
+      </w:rPr>
+    </w:lvl>
+    <w:lvl w:ilvl="8" w:tplc="04090005" w:tentative="1">
+      <w:start w:val="1"/>
+      <w:numFmt w:val="bullet"/>
+      <w:lvlText w:val=""/>
+      <w:lvlJc w:val="left"/>
+      <w:pPr>
+        <w:ind w:left="6480" w:hanging="360"/>
+      </w:pPr>
+      <w:rPr>
+        <w:rFonts w:ascii="Wingdings" w:hAnsi="Wingdings" w:hint="default"/>
+      </w:rPr>
+    </w:lvl>
+  </w:abstractNum>
+  <w:num w:numId="1">
+    <w:abstractNumId w:val="0"/>
+  </w:num>
+</w:numbering>
 </file>
 
 <file path=word/styles.xml><?xml version="1.0" encoding="utf-8"?>
@@ -2900,517 +3519,18 @@
       <w:ind w:left="440"/>
     </w:pPr>
   </w:style>
-</w:styles>
-</file>
-
-<file path=word/glossary/document.xml><?xml version="1.0" encoding="utf-8"?>
-<w:glossaryDocument xmlns:wpc="http://schemas.microsoft.com/office/word/2010/wordprocessingCanvas" xmlns:mc="http://schemas.openxmlformats.org/markup-compatibility/2006" xmlns:o="urn:schemas-microsoft-com:office:office" xmlns:r="http://schemas.openxmlformats.org/officeDocument/2006/relationships" xmlns:m="http://schemas.openxmlformats.org/officeDocument/2006/math" xmlns:v="urn:schemas-microsoft-com:vml" xmlns:wp14="http://schemas.microsoft.com/office/word/2010/wordprocessingDrawing" xmlns:wp="http://schemas.openxmlformats.org/drawingml/2006/wordprocessingDrawing" xmlns:w10="urn:schemas-microsoft-com:office:word" xmlns:w="http://schemas.openxmlformats.org/wordprocessingml/2006/main" xmlns:w14="http://schemas.microsoft.com/office/word/2010/wordml" xmlns:w15="http://schemas.microsoft.com/office/word/2012/wordml" xmlns:wpg="http://schemas.microsoft.com/office/word/2010/wordprocessingGroup" xmlns:wpi="http://schemas.microsoft.com/office/word/2010/wordprocessingInk" xmlns:wne="http://schemas.microsoft.com/office/word/2006/wordml" xmlns:wps="http://schemas.microsoft.com/office/word/2010/wordprocessingShape" mc:Ignorable="w14 w15 wp14"/>
-</file>
-
-<file path=word/glossary/fontTable.xml><?xml version="1.0" encoding="utf-8"?>
-<w:fonts xmlns:mc="http://schemas.openxmlformats.org/markup-compatibility/2006" xmlns:r="http://schemas.openxmlformats.org/officeDocument/2006/relationships" xmlns:w="http://schemas.openxmlformats.org/wordprocessingml/2006/main" xmlns:w14="http://schemas.microsoft.com/office/word/2010/wordml" xmlns:w15="http://schemas.microsoft.com/office/word/2012/wordml" mc:Ignorable="w14 w15">
-  <w:font w:name="Calibri">
-    <w:panose1 w:val="020F0502020204030204"/>
-    <w:charset w:val="00"/>
-    <w:family w:val="swiss"/>
-    <w:pitch w:val="variable"/>
-    <w:sig w:usb0="E00002FF" w:usb1="4000ACFF" w:usb2="00000001" w:usb3="00000000" w:csb0="0000019F" w:csb1="00000000"/>
-  </w:font>
-  <w:font w:name="Times New Roman">
-    <w:panose1 w:val="02020603050405020304"/>
-    <w:charset w:val="00"/>
-    <w:family w:val="roman"/>
-    <w:pitch w:val="variable"/>
-    <w:sig w:usb0="E0002EFF" w:usb1="C0007843" w:usb2="00000009" w:usb3="00000000" w:csb0="000001FF" w:csb1="00000000"/>
-  </w:font>
-  <w:font w:name="Calibri Light">
-    <w:panose1 w:val="020F0302020204030204"/>
-    <w:charset w:val="00"/>
-    <w:family w:val="swiss"/>
-    <w:pitch w:val="variable"/>
-    <w:sig w:usb0="A00002EF" w:usb1="4000207B" w:usb2="00000000" w:usb3="00000000" w:csb0="0000019F" w:csb1="00000000"/>
-  </w:font>
-</w:fonts>
-</file>
-
-<file path=word/glossary/settings.xml><?xml version="1.0" encoding="utf-8"?>
-<w:settings xmlns:mc="http://schemas.openxmlformats.org/markup-compatibility/2006" xmlns:o="urn:schemas-microsoft-com:office:office" xmlns:r="http://schemas.openxmlformats.org/officeDocument/2006/relationships" xmlns:m="http://schemas.openxmlformats.org/officeDocument/2006/math" xmlns:v="urn:schemas-microsoft-com:vml" xmlns:w10="urn:schemas-microsoft-com:office:word" xmlns:w="http://schemas.openxmlformats.org/wordprocessingml/2006/main" xmlns:w14="http://schemas.microsoft.com/office/word/2010/wordml" xmlns:w15="http://schemas.microsoft.com/office/word/2012/wordml" xmlns:sl="http://schemas.openxmlformats.org/schemaLibrary/2006/main" mc:Ignorable="w14 w15">
-  <w:view w:val="normal"/>
-  <w:defaultTabStop w:val="720"/>
-  <w:characterSpacingControl w:val="doNotCompress"/>
-  <w:compat>
-    <w:useFELayout/>
-    <w:compatSetting w:name="compatibilityMode" w:uri="http://schemas.microsoft.com/office/word" w:val="15"/>
-    <w:compatSetting w:name="overrideTableStyleFontSizeAndJustification" w:uri="http://schemas.microsoft.com/office/word" w:val="1"/>
-    <w:compatSetting w:name="enableOpenTypeFeatures" w:uri="http://schemas.microsoft.com/office/word" w:val="1"/>
-    <w:compatSetting w:name="doNotFlipMirrorIndents" w:uri="http://schemas.microsoft.com/office/word" w:val="1"/>
-    <w:compatSetting w:name="differentiateMultirowTableHeaders" w:uri="http://schemas.microsoft.com/office/word" w:val="1"/>
-  </w:compat>
-  <w:rsids>
-    <w:rsidRoot w:val="00FE5D8B"/>
-    <w:rsid w:val="00D048B7"/>
-    <w:rsid w:val="00FE5D8B"/>
-  </w:rsids>
-  <m:mathPr>
-    <m:mathFont m:val="Cambria Math"/>
-    <m:brkBin m:val="before"/>
-    <m:brkBinSub m:val="--"/>
-    <m:smallFrac m:val="0"/>
-    <m:dispDef/>
-    <m:lMargin m:val="0"/>
-    <m:rMargin m:val="0"/>
-    <m:defJc m:val="centerGroup"/>
-    <m:wrapIndent m:val="1440"/>
-    <m:intLim m:val="subSup"/>
-    <m:naryLim m:val="undOvr"/>
-  </m:mathPr>
-  <w:themeFontLang w:val="en-US"/>
-  <w:clrSchemeMapping w:bg1="light1" w:t1="dark1" w:bg2="light2" w:t2="dark2" w:accent1="accent1" w:accent2="accent2" w:accent3="accent3" w:accent4="accent4" w:accent5="accent5" w:accent6="accent6" w:hyperlink="hyperlink" w:followedHyperlink="followedHyperlink"/>
-  <w:decimalSymbol w:val="."/>
-  <w:listSeparator w:val=";"/>
-  <w15:chartTrackingRefBased/>
-</w:settings>
-</file>
-
-<file path=word/glossary/styles.xml><?xml version="1.0" encoding="utf-8"?>
-<w:styles xmlns:mc="http://schemas.openxmlformats.org/markup-compatibility/2006" xmlns:r="http://schemas.openxmlformats.org/officeDocument/2006/relationships" xmlns:w="http://schemas.openxmlformats.org/wordprocessingml/2006/main" xmlns:w14="http://schemas.microsoft.com/office/word/2010/wordml" xmlns:w15="http://schemas.microsoft.com/office/word/2012/wordml" mc:Ignorable="w14 w15">
-  <w:docDefaults>
-    <w:rPrDefault>
-      <w:rPr>
-        <w:rFonts w:asciiTheme="minorHAnsi" w:eastAsiaTheme="minorEastAsia" w:hAnsiTheme="minorHAnsi" w:cstheme="minorBidi"/>
-        <w:sz w:val="22"/>
-        <w:szCs w:val="22"/>
-        <w:lang w:val="en-US" w:eastAsia="en-US" w:bidi="ar-SA"/>
-      </w:rPr>
-    </w:rPrDefault>
-    <w:pPrDefault>
-      <w:pPr>
-        <w:spacing w:after="160" w:line="259" w:lineRule="auto"/>
-      </w:pPr>
-    </w:pPrDefault>
-  </w:docDefaults>
-  <w:latentStyles w:defLockedState="0" w:defUIPriority="99" w:defSemiHidden="0" w:defUnhideWhenUsed="0" w:defQFormat="0" w:count="371">
-    <w:lsdException w:name="Normal" w:uiPriority="0" w:qFormat="1"/>
-    <w:lsdException w:name="heading 1" w:uiPriority="9" w:qFormat="1"/>
-    <w:lsdException w:name="heading 2" w:semiHidden="1" w:uiPriority="9" w:unhideWhenUsed="1" w:qFormat="1"/>
-    <w:lsdException w:name="heading 3" w:semiHidden="1" w:uiPriority="9" w:unhideWhenUsed="1" w:qFormat="1"/>
-    <w:lsdException w:name="heading 4" w:semiHidden="1" w:uiPriority="9" w:unhideWhenUsed="1" w:qFormat="1"/>
-    <w:lsdException w:name="heading 5" w:semiHidden="1" w:uiPriority="9" w:unhideWhenUsed="1" w:qFormat="1"/>
-    <w:lsdException w:name="heading 6" w:semiHidden="1" w:uiPriority="9" w:unhideWhenUsed="1" w:qFormat="1"/>
-    <w:lsdException w:name="heading 7" w:semiHidden="1" w:uiPriority="9" w:unhideWhenUsed="1" w:qFormat="1"/>
-    <w:lsdException w:name="heading 8" w:semiHidden="1" w:uiPriority="9" w:unhideWhenUsed="1" w:qFormat="1"/>
-    <w:lsdException w:name="heading 9" w:semiHidden="1" w:uiPriority="9" w:unhideWhenUsed="1" w:qFormat="1"/>
-    <w:lsdException w:name="index 1" w:semiHidden="1" w:unhideWhenUsed="1"/>
-    <w:lsdException w:name="index 2" w:semiHidden="1" w:unhideWhenUsed="1"/>
-    <w:lsdException w:name="index 3" w:semiHidden="1" w:unhideWhenUsed="1"/>
-    <w:lsdException w:name="index 4" w:semiHidden="1" w:unhideWhenUsed="1"/>
-    <w:lsdException w:name="index 5" w:semiHidden="1" w:unhideWhenUsed="1"/>
-    <w:lsdException w:name="index 6" w:semiHidden="1" w:unhideWhenUsed="1"/>
-    <w:lsdException w:name="index 7" w:semiHidden="1" w:unhideWhenUsed="1"/>
-    <w:lsdException w:name="index 8" w:semiHidden="1" w:unhideWhenUsed="1"/>
-    <w:lsdException w:name="index 9" w:semiHidden="1" w:unhideWhenUsed="1"/>
-    <w:lsdException w:name="toc 1" w:semiHidden="1" w:uiPriority="39" w:unhideWhenUsed="1"/>
-    <w:lsdException w:name="toc 2" w:semiHidden="1" w:uiPriority="39" w:unhideWhenUsed="1"/>
-    <w:lsdException w:name="toc 3" w:semiHidden="1" w:uiPriority="39" w:unhideWhenUsed="1"/>
-    <w:lsdException w:name="toc 4" w:semiHidden="1" w:uiPriority="39" w:unhideWhenUsed="1"/>
-    <w:lsdException w:name="toc 5" w:semiHidden="1" w:uiPriority="39" w:unhideWhenUsed="1"/>
-    <w:lsdException w:name="toc 6" w:semiHidden="1" w:uiPriority="39" w:unhideWhenUsed="1"/>
-    <w:lsdException w:name="toc 7" w:semiHidden="1" w:uiPriority="39" w:unhideWhenUsed="1"/>
-    <w:lsdException w:name="toc 8" w:semiHidden="1" w:uiPriority="39" w:unhideWhenUsed="1"/>
-    <w:lsdException w:name="toc 9" w:semiHidden="1" w:uiPriority="39" w:unhideWhenUsed="1"/>
-    <w:lsdException w:name="Normal Indent" w:semiHidden="1" w:unhideWhenUsed="1"/>
-    <w:lsdException w:name="footnote text" w:semiHidden="1" w:unhideWhenUsed="1"/>
-    <w:lsdException w:name="annotation text" w:semiHidden="1" w:unhideWhenUsed="1"/>
-    <w:lsdException w:name="header" w:semiHidden="1" w:unhideWhenUsed="1"/>
-    <w:lsdException w:name="footer" w:semiHidden="1" w:unhideWhenUsed="1"/>
-    <w:lsdException w:name="index heading" w:semiHidden="1" w:unhideWhenUsed="1"/>
-    <w:lsdException w:name="caption" w:semiHidden="1" w:uiPriority="35" w:unhideWhenUsed="1" w:qFormat="1"/>
-    <w:lsdException w:name="table of figures" w:semiHidden="1" w:unhideWhenUsed="1"/>
-    <w:lsdException w:name="envelope address" w:semiHidden="1" w:unhideWhenUsed="1"/>
-    <w:lsdException w:name="envelope return" w:semiHidden="1" w:unhideWhenUsed="1"/>
-    <w:lsdException w:name="footnote reference" w:semiHidden="1" w:unhideWhenUsed="1"/>
-    <w:lsdException w:name="annotation reference" w:semiHidden="1" w:unhideWhenUsed="1"/>
-    <w:lsdException w:name="line number" w:semiHidden="1" w:unhideWhenUsed="1"/>
-    <w:lsdException w:name="page number" w:semiHidden="1" w:unhideWhenUsed="1"/>
-    <w:lsdException w:name="endnote reference" w:semiHidden="1" w:unhideWhenUsed="1"/>
-    <w:lsdException w:name="endnote text" w:semiHidden="1" w:unhideWhenUsed="1"/>
-    <w:lsdException w:name="table of authorities" w:semiHidden="1" w:unhideWhenUsed="1"/>
-    <w:lsdException w:name="macro" w:semiHidden="1" w:unhideWhenUsed="1"/>
-    <w:lsdException w:name="toa heading" w:semiHidden="1" w:unhideWhenUsed="1"/>
-    <w:lsdException w:name="List" w:semiHidden="1" w:unhideWhenUsed="1"/>
-    <w:lsdException w:name="List Bullet" w:semiHidden="1" w:unhideWhenUsed="1"/>
-    <w:lsdException w:name="List Number" w:semiHidden="1" w:unhideWhenUsed="1"/>
-    <w:lsdException w:name="List 2" w:semiHidden="1" w:unhideWhenUsed="1"/>
-    <w:lsdException w:name="List 3" w:semiHidden="1" w:unhideWhenUsed="1"/>
-    <w:lsdException w:name="List 4" w:semiHidden="1" w:unhideWhenUsed="1"/>
-    <w:lsdException w:name="List 5" w:semiHidden="1" w:unhideWhenUsed="1"/>
-    <w:lsdException w:name="List Bullet 2" w:semiHidden="1" w:unhideWhenUsed="1"/>
-    <w:lsdException w:name="List Bullet 3" w:semiHidden="1" w:unhideWhenUsed="1"/>
-    <w:lsdException w:name="List Bullet 4" w:semiHidden="1" w:unhideWhenUsed="1"/>
-    <w:lsdException w:name="List Bullet 5" w:semiHidden="1" w:unhideWhenUsed="1"/>
-    <w:lsdException w:name="List Number 2" w:semiHidden="1" w:unhideWhenUsed="1"/>
-    <w:lsdException w:name="List Number 3" w:semiHidden="1" w:unhideWhenUsed="1"/>
-    <w:lsdException w:name="List Number 4" w:semiHidden="1" w:unhideWhenUsed="1"/>
-    <w:lsdException w:name="List Number 5" w:semiHidden="1" w:unhideWhenUsed="1"/>
-    <w:lsdException w:name="Title" w:uiPriority="10" w:qFormat="1"/>
-    <w:lsdException w:name="Closing" w:semiHidden="1" w:unhideWhenUsed="1"/>
-    <w:lsdException w:name="Signature" w:semiHidden="1" w:unhideWhenUsed="1"/>
-    <w:lsdException w:name="Default Paragraph Font" w:semiHidden="1" w:uiPriority="1" w:unhideWhenUsed="1"/>
-    <w:lsdException w:name="Body Text" w:semiHidden="1" w:unhideWhenUsed="1"/>
-    <w:lsdException w:name="Body Text Indent" w:semiHidden="1" w:unhideWhenUsed="1"/>
-    <w:lsdException w:name="List Continue" w:semiHidden="1" w:unhideWhenUsed="1"/>
-    <w:lsdException w:name="List Continue 2" w:semiHidden="1" w:unhideWhenUsed="1"/>
-    <w:lsdException w:name="List Continue 3" w:semiHidden="1" w:unhideWhenUsed="1"/>
-    <w:lsdException w:name="List Continue 4" w:semiHidden="1" w:unhideWhenUsed="1"/>
-    <w:lsdException w:name="List Continue 5" w:semiHidden="1" w:unhideWhenUsed="1"/>
-    <w:lsdException w:name="Message Header" w:semiHidden="1" w:unhideWhenUsed="1"/>
-    <w:lsdException w:name="Subtitle" w:uiPriority="11" w:qFormat="1"/>
-    <w:lsdException w:name="Salutation" w:semiHidden="1" w:unhideWhenUsed="1"/>
-    <w:lsdException w:name="Date" w:semiHidden="1" w:unhideWhenUsed="1"/>
-    <w:lsdException w:name="Body Text First Indent" w:semiHidden="1" w:unhideWhenUsed="1"/>
-    <w:lsdException w:name="Body Text First Indent 2" w:semiHidden="1" w:unhideWhenUsed="1"/>
-    <w:lsdException w:name="Note Heading" w:semiHidden="1" w:unhideWhenUsed="1"/>
-    <w:lsdException w:name="Body Text 2" w:semiHidden="1" w:unhideWhenUsed="1"/>
-    <w:lsdException w:name="Body Text 3" w:semiHidden="1" w:unhideWhenUsed="1"/>
-    <w:lsdException w:name="Body Text Indent 2" w:semiHidden="1" w:unhideWhenUsed="1"/>
-    <w:lsdException w:name="Body Text Indent 3" w:semiHidden="1" w:unhideWhenUsed="1"/>
-    <w:lsdException w:name="Block Text" w:semiHidden="1" w:unhideWhenUsed="1"/>
-    <w:lsdException w:name="Hyperlink" w:semiHidden="1" w:unhideWhenUsed="1"/>
-    <w:lsdException w:name="FollowedHyperlink" w:semiHidden="1" w:unhideWhenUsed="1"/>
-    <w:lsdException w:name="Strong" w:uiPriority="22" w:qFormat="1"/>
-    <w:lsdException w:name="Emphasis" w:uiPriority="20" w:qFormat="1"/>
-    <w:lsdException w:name="Document Map" w:semiHidden="1" w:unhideWhenUsed="1"/>
-    <w:lsdException w:name="Plain Text" w:semiHidden="1" w:unhideWhenUsed="1"/>
-    <w:lsdException w:name="E-mail Signature" w:semiHidden="1" w:unhideWhenUsed="1"/>
-    <w:lsdException w:name="HTML Top of Form" w:semiHidden="1" w:unhideWhenUsed="1"/>
-    <w:lsdException w:name="HTML Bottom of Form" w:semiHidden="1" w:unhideWhenUsed="1"/>
-    <w:lsdException w:name="Normal (Web)" w:semiHidden="1" w:unhideWhenUsed="1"/>
-    <w:lsdException w:name="HTML Acronym" w:semiHidden="1" w:unhideWhenUsed="1"/>
-    <w:lsdException w:name="HTML Address" w:semiHidden="1" w:unhideWhenUsed="1"/>
-    <w:lsdException w:name="HTML Cite" w:semiHidden="1" w:unhideWhenUsed="1"/>
-    <w:lsdException w:name="HTML Code" w:semiHidden="1" w:unhideWhenUsed="1"/>
-    <w:lsdException w:name="HTML Definition" w:semiHidden="1" w:unhideWhenUsed="1"/>
-    <w:lsdException w:name="HTML Keyboard" w:semiHidden="1" w:unhideWhenUsed="1"/>
-    <w:lsdException w:name="HTML Preformatted" w:semiHidden="1" w:unhideWhenUsed="1"/>
-    <w:lsdException w:name="HTML Sample" w:semiHidden="1" w:unhideWhenUsed="1"/>
-    <w:lsdException w:name="HTML Typewriter" w:semiHidden="1" w:unhideWhenUsed="1"/>
-    <w:lsdException w:name="HTML Variable" w:semiHidden="1" w:unhideWhenUsed="1"/>
-    <w:lsdException w:name="Normal Table" w:semiHidden="1" w:unhideWhenUsed="1"/>
-    <w:lsdException w:name="annotation subject" w:semiHidden="1" w:unhideWhenUsed="1"/>
-    <w:lsdException w:name="No List" w:semiHidden="1" w:unhideWhenUsed="1"/>
-    <w:lsdException w:name="Outline List 1" w:semiHidden="1" w:unhideWhenUsed="1"/>
-    <w:lsdException w:name="Outline List 2" w:semiHidden="1" w:unhideWhenUsed="1"/>
-    <w:lsdException w:name="Outline List 3" w:semiHidden="1" w:unhideWhenUsed="1"/>
-    <w:lsdException w:name="Table Simple 1" w:semiHidden="1" w:unhideWhenUsed="1"/>
-    <w:lsdException w:name="Table Simple 2" w:semiHidden="1" w:unhideWhenUsed="1"/>
-    <w:lsdException w:name="Table Simple 3" w:semiHidden="1" w:unhideWhenUsed="1"/>
-    <w:lsdException w:name="Table Classic 1" w:semiHidden="1" w:unhideWhenUsed="1"/>
-    <w:lsdException w:name="Table Classic 2" w:semiHidden="1" w:unhideWhenUsed="1"/>
-    <w:lsdException w:name="Table Classic 3" w:semiHidden="1" w:unhideWhenUsed="1"/>
-    <w:lsdException w:name="Table Classic 4" w:semiHidden="1" w:unhideWhenUsed="1"/>
-    <w:lsdException w:name="Table Colorful 1" w:semiHidden="1" w:unhideWhenUsed="1"/>
-    <w:lsdException w:name="Table Colorful 2" w:semiHidden="1" w:unhideWhenUsed="1"/>
-    <w:lsdException w:name="Table Colorful 3" w:semiHidden="1" w:unhideWhenUsed="1"/>
-    <w:lsdException w:name="Table Columns 1" w:semiHidden="1" w:unhideWhenUsed="1"/>
-    <w:lsdException w:name="Table Columns 2" w:semiHidden="1" w:unhideWhenUsed="1"/>
-    <w:lsdException w:name="Table Columns 3" w:semiHidden="1" w:unhideWhenUsed="1"/>
-    <w:lsdException w:name="Table Columns 4" w:semiHidden="1" w:unhideWhenUsed="1"/>
-    <w:lsdException w:name="Table Columns 5" w:semiHidden="1" w:unhideWhenUsed="1"/>
-    <w:lsdException w:name="Table Grid 1" w:semiHidden="1" w:unhideWhenUsed="1"/>
-    <w:lsdException w:name="Table Grid 2" w:semiHidden="1" w:unhideWhenUsed="1"/>
-    <w:lsdException w:name="Table Grid 3" w:semiHidden="1" w:unhideWhenUsed="1"/>
-    <w:lsdException w:name="Table Grid 4" w:semiHidden="1" w:unhideWhenUsed="1"/>
-    <w:lsdException w:name="Table Grid 5" w:semiHidden="1" w:unhideWhenUsed="1"/>
-    <w:lsdException w:name="Table Grid 6" w:semiHidden="1" w:unhideWhenUsed="1"/>
-    <w:lsdException w:name="Table Grid 7" w:semiHidden="1" w:unhideWhenUsed="1"/>
-    <w:lsdException w:name="Table Grid 8" w:semiHidden="1" w:unhideWhenUsed="1"/>
-    <w:lsdException w:name="Table List 1" w:semiHidden="1" w:unhideWhenUsed="1"/>
-    <w:lsdException w:name="Table List 2" w:semiHidden="1" w:unhideWhenUsed="1"/>
-    <w:lsdException w:name="Table List 3" w:semiHidden="1" w:unhideWhenUsed="1"/>
-    <w:lsdException w:name="Table List 4" w:semiHidden="1" w:unhideWhenUsed="1"/>
-    <w:lsdException w:name="Table List 5" w:semiHidden="1" w:unhideWhenUsed="1"/>
-    <w:lsdException w:name="Table List 6" w:semiHidden="1" w:unhideWhenUsed="1"/>
-    <w:lsdException w:name="Table List 7" w:semiHidden="1" w:unhideWhenUsed="1"/>
-    <w:lsdException w:name="Table List 8" w:semiHidden="1" w:unhideWhenUsed="1"/>
-    <w:lsdException w:name="Table 3D effects 1" w:semiHidden="1" w:unhideWhenUsed="1"/>
-    <w:lsdException w:name="Table 3D effects 2" w:semiHidden="1" w:unhideWhenUsed="1"/>
-    <w:lsdException w:name="Table 3D effects 3" w:semiHidden="1" w:unhideWhenUsed="1"/>
-    <w:lsdException w:name="Table Contemporary" w:semiHidden="1" w:unhideWhenUsed="1"/>
-    <w:lsdException w:name="Table Elegant" w:semiHidden="1" w:unhideWhenUsed="1"/>
-    <w:lsdException w:name="Table Professional" w:semiHidden="1" w:unhideWhenUsed="1"/>
-    <w:lsdException w:name="Table Subtle 1" w:semiHidden="1" w:unhideWhenUsed="1"/>
-    <w:lsdException w:name="Table Subtle 2" w:semiHidden="1" w:unhideWhenUsed="1"/>
-    <w:lsdException w:name="Table Web 1" w:semiHidden="1" w:unhideWhenUsed="1"/>
-    <w:lsdException w:name="Table Web 2" w:semiHidden="1" w:unhideWhenUsed="1"/>
-    <w:lsdException w:name="Table Web 3" w:semiHidden="1" w:unhideWhenUsed="1"/>
-    <w:lsdException w:name="Balloon Text" w:semiHidden="1" w:unhideWhenUsed="1"/>
-    <w:lsdException w:name="Table Grid" w:uiPriority="39"/>
-    <w:lsdException w:name="Table Theme" w:semiHidden="1" w:unhideWhenUsed="1"/>
-    <w:lsdException w:name="Placeholder Text" w:semiHidden="1"/>
-    <w:lsdException w:name="No Spacing" w:uiPriority="1" w:qFormat="1"/>
-    <w:lsdException w:name="Light Shading" w:uiPriority="60"/>
-    <w:lsdException w:name="Light List" w:uiPriority="61"/>
-    <w:lsdException w:name="Light Grid" w:uiPriority="62"/>
-    <w:lsdException w:name="Medium Shading 1" w:uiPriority="63"/>
-    <w:lsdException w:name="Medium Shading 2" w:uiPriority="64"/>
-    <w:lsdException w:name="Medium List 1" w:uiPriority="65"/>
-    <w:lsdException w:name="Medium List 2" w:uiPriority="66"/>
-    <w:lsdException w:name="Medium Grid 1" w:uiPriority="67"/>
-    <w:lsdException w:name="Medium Grid 2" w:uiPriority="68"/>
-    <w:lsdException w:name="Medium Grid 3" w:uiPriority="69"/>
-    <w:lsdException w:name="Dark List" w:uiPriority="70"/>
-    <w:lsdException w:name="Colorful Shading" w:uiPriority="71"/>
-    <w:lsdException w:name="Colorful List" w:uiPriority="72"/>
-    <w:lsdException w:name="Colorful Grid" w:uiPriority="73"/>
-    <w:lsdException w:name="Light Shading Accent 1" w:uiPriority="60"/>
-    <w:lsdException w:name="Light List Accent 1" w:uiPriority="61"/>
-    <w:lsdException w:name="Light Grid Accent 1" w:uiPriority="62"/>
-    <w:lsdException w:name="Medium Shading 1 Accent 1" w:uiPriority="63"/>
-    <w:lsdException w:name="Medium Shading 2 Accent 1" w:uiPriority="64"/>
-    <w:lsdException w:name="Medium List 1 Accent 1" w:uiPriority="65"/>
-    <w:lsdException w:name="Revision" w:semiHidden="1"/>
-    <w:lsdException w:name="List Paragraph" w:uiPriority="34" w:qFormat="1"/>
-    <w:lsdException w:name="Quote" w:uiPriority="29" w:qFormat="1"/>
-    <w:lsdException w:name="Intense Quote" w:uiPriority="30" w:qFormat="1"/>
-    <w:lsdException w:name="Medium List 2 Accent 1" w:uiPriority="66"/>
-    <w:lsdException w:name="Medium Grid 1 Accent 1" w:uiPriority="67"/>
-    <w:lsdException w:name="Medium Grid 2 Accent 1" w:uiPriority="68"/>
-    <w:lsdException w:name="Medium Grid 3 Accent 1" w:uiPriority="69"/>
-    <w:lsdException w:name="Dark List Accent 1" w:uiPriority="70"/>
-    <w:lsdException w:name="Colorful Shading Accent 1" w:uiPriority="71"/>
-    <w:lsdException w:name="Colorful List Accent 1" w:uiPriority="72"/>
-    <w:lsdException w:name="Colorful Grid Accent 1" w:uiPriority="73"/>
-    <w:lsdException w:name="Light Shading Accent 2" w:uiPriority="60"/>
-    <w:lsdException w:name="Light List Accent 2" w:uiPriority="61"/>
-    <w:lsdException w:name="Light Grid Accent 2" w:uiPriority="62"/>
-    <w:lsdException w:name="Medium Shading 1 Accent 2" w:uiPriority="63"/>
-    <w:lsdException w:name="Medium Shading 2 Accent 2" w:uiPriority="64"/>
-    <w:lsdException w:name="Medium List 1 Accent 2" w:uiPriority="65"/>
-    <w:lsdException w:name="Medium List 2 Accent 2" w:uiPriority="66"/>
-    <w:lsdException w:name="Medium Grid 1 Accent 2" w:uiPriority="67"/>
-    <w:lsdException w:name="Medium Grid 2 Accent 2" w:uiPriority="68"/>
-    <w:lsdException w:name="Medium Grid 3 Accent 2" w:uiPriority="69"/>
-    <w:lsdException w:name="Dark List Accent 2" w:uiPriority="70"/>
-    <w:lsdException w:name="Colorful Shading Accent 2" w:uiPriority="71"/>
-    <w:lsdException w:name="Colorful List Accent 2" w:uiPriority="72"/>
-    <w:lsdException w:name="Colorful Grid Accent 2" w:uiPriority="73"/>
-    <w:lsdException w:name="Light Shading Accent 3" w:uiPriority="60"/>
-    <w:lsdException w:name="Light List Accent 3" w:uiPriority="61"/>
-    <w:lsdException w:name="Light Grid Accent 3" w:uiPriority="62"/>
-    <w:lsdException w:name="Medium Shading 1 Accent 3" w:uiPriority="63"/>
-    <w:lsdException w:name="Medium Shading 2 Accent 3" w:uiPriority="64"/>
-    <w:lsdException w:name="Medium List 1 Accent 3" w:uiPriority="65"/>
-    <w:lsdException w:name="Medium List 2 Accent 3" w:uiPriority="66"/>
-    <w:lsdException w:name="Medium Grid 1 Accent 3" w:uiPriority="67"/>
-    <w:lsdException w:name="Medium Grid 2 Accent 3" w:uiPriority="68"/>
-    <w:lsdException w:name="Medium Grid 3 Accent 3" w:uiPriority="69"/>
-    <w:lsdException w:name="Dark List Accent 3" w:uiPriority="70"/>
-    <w:lsdException w:name="Colorful Shading Accent 3" w:uiPriority="71"/>
-    <w:lsdException w:name="Colorful List Accent 3" w:uiPriority="72"/>
-    <w:lsdException w:name="Colorful Grid Accent 3" w:uiPriority="73"/>
-    <w:lsdException w:name="Light Shading Accent 4" w:uiPriority="60"/>
-    <w:lsdException w:name="Light List Accent 4" w:uiPriority="61"/>
-    <w:lsdException w:name="Light Grid Accent 4" w:uiPriority="62"/>
-    <w:lsdException w:name="Medium Shading 1 Accent 4" w:uiPriority="63"/>
-    <w:lsdException w:name="Medium Shading 2 Accent 4" w:uiPriority="64"/>
-    <w:lsdException w:name="Medium List 1 Accent 4" w:uiPriority="65"/>
-    <w:lsdException w:name="Medium List 2 Accent 4" w:uiPriority="66"/>
-    <w:lsdException w:name="Medium Grid 1 Accent 4" w:uiPriority="67"/>
-    <w:lsdException w:name="Medium Grid 2 Accent 4" w:uiPriority="68"/>
-    <w:lsdException w:name="Medium Grid 3 Accent 4" w:uiPriority="69"/>
-    <w:lsdException w:name="Dark List Accent 4" w:uiPriority="70"/>
-    <w:lsdException w:name="Colorful Shading Accent 4" w:uiPriority="71"/>
-    <w:lsdException w:name="Colorful List Accent 4" w:uiPriority="72"/>
-    <w:lsdException w:name="Colorful Grid Accent 4" w:uiPriority="73"/>
-    <w:lsdException w:name="Light Shading Accent 5" w:uiPriority="60"/>
-    <w:lsdException w:name="Light List Accent 5" w:uiPriority="61"/>
-    <w:lsdException w:name="Light Grid Accent 5" w:uiPriority="62"/>
-    <w:lsdException w:name="Medium Shading 1 Accent 5" w:uiPriority="63"/>
-    <w:lsdException w:name="Medium Shading 2 Accent 5" w:uiPriority="64"/>
-    <w:lsdException w:name="Medium List 1 Accent 5" w:uiPriority="65"/>
-    <w:lsdException w:name="Medium List 2 Accent 5" w:uiPriority="66"/>
-    <w:lsdException w:name="Medium Grid 1 Accent 5" w:uiPriority="67"/>
-    <w:lsdException w:name="Medium Grid 2 Accent 5" w:uiPriority="68"/>
-    <w:lsdException w:name="Medium Grid 3 Accent 5" w:uiPriority="69"/>
-    <w:lsdException w:name="Dark List Accent 5" w:uiPriority="70"/>
-    <w:lsdException w:name="Colorful Shading Accent 5" w:uiPriority="71"/>
-    <w:lsdException w:name="Colorful List Accent 5" w:uiPriority="72"/>
-    <w:lsdException w:name="Colorful Grid Accent 5" w:uiPriority="73"/>
-    <w:lsdException w:name="Light Shading Accent 6" w:uiPriority="60"/>
-    <w:lsdException w:name="Light List Accent 6" w:uiPriority="61"/>
-    <w:lsdException w:name="Light Grid Accent 6" w:uiPriority="62"/>
-    <w:lsdException w:name="Medium Shading 1 Accent 6" w:uiPriority="63"/>
-    <w:lsdException w:name="Medium Shading 2 Accent 6" w:uiPriority="64"/>
-    <w:lsdException w:name="Medium List 1 Accent 6" w:uiPriority="65"/>
-    <w:lsdException w:name="Medium List 2 Accent 6" w:uiPriority="66"/>
-    <w:lsdException w:name="Medium Grid 1 Accent 6" w:uiPriority="67"/>
-    <w:lsdException w:name="Medium Grid 2 Accent 6" w:uiPriority="68"/>
-    <w:lsdException w:name="Medium Grid 3 Accent 6" w:uiPriority="69"/>
-    <w:lsdException w:name="Dark List Accent 6" w:uiPriority="70"/>
-    <w:lsdException w:name="Colorful Shading Accent 6" w:uiPriority="71"/>
-    <w:lsdException w:name="Colorful List Accent 6" w:uiPriority="72"/>
-    <w:lsdException w:name="Colorful Grid Accent 6" w:uiPriority="73"/>
-    <w:lsdException w:name="Subtle Emphasis" w:uiPriority="19" w:qFormat="1"/>
-    <w:lsdException w:name="Intense Emphasis" w:uiPriority="21" w:qFormat="1"/>
-    <w:lsdException w:name="Subtle Reference" w:uiPriority="31" w:qFormat="1"/>
-    <w:lsdException w:name="Intense Reference" w:uiPriority="32" w:qFormat="1"/>
-    <w:lsdException w:name="Book Title" w:uiPriority="33" w:qFormat="1"/>
-    <w:lsdException w:name="Bibliography" w:semiHidden="1" w:uiPriority="37" w:unhideWhenUsed="1"/>
-    <w:lsdException w:name="TOC Heading" w:semiHidden="1" w:uiPriority="39" w:unhideWhenUsed="1" w:qFormat="1"/>
-    <w:lsdException w:name="Plain Table 1" w:uiPriority="41"/>
-    <w:lsdException w:name="Plain Table 2" w:uiPriority="42"/>
-    <w:lsdException w:name="Plain Table 3" w:uiPriority="43"/>
-    <w:lsdException w:name="Plain Table 4" w:uiPriority="44"/>
-    <w:lsdException w:name="Plain Table 5" w:uiPriority="45"/>
-    <w:lsdException w:name="Grid Table Light" w:uiPriority="40"/>
-    <w:lsdException w:name="Grid Table 1 Light" w:uiPriority="46"/>
-    <w:lsdException w:name="Grid Table 2" w:uiPriority="47"/>
-    <w:lsdException w:name="Grid Table 3" w:uiPriority="48"/>
-    <w:lsdException w:name="Grid Table 4" w:uiPriority="49"/>
-    <w:lsdException w:name="Grid Table 5 Dark" w:uiPriority="50"/>
-    <w:lsdException w:name="Grid Table 6 Colorful" w:uiPriority="51"/>
-    <w:lsdException w:name="Grid Table 7 Colorful" w:uiPriority="52"/>
-    <w:lsdException w:name="Grid Table 1 Light Accent 1" w:uiPriority="46"/>
-    <w:lsdException w:name="Grid Table 2 Accent 1" w:uiPriority="47"/>
-    <w:lsdException w:name="Grid Table 3 Accent 1" w:uiPriority="48"/>
-    <w:lsdException w:name="Grid Table 4 Accent 1" w:uiPriority="49"/>
-    <w:lsdException w:name="Grid Table 5 Dark Accent 1" w:uiPriority="50"/>
-    <w:lsdException w:name="Grid Table 6 Colorful Accent 1" w:uiPriority="51"/>
-    <w:lsdException w:name="Grid Table 7 Colorful Accent 1" w:uiPriority="52"/>
-    <w:lsdException w:name="Grid Table 1 Light Accent 2" w:uiPriority="46"/>
-    <w:lsdException w:name="Grid Table 2 Accent 2" w:uiPriority="47"/>
-    <w:lsdException w:name="Grid Table 3 Accent 2" w:uiPriority="48"/>
-    <w:lsdException w:name="Grid Table 4 Accent 2" w:uiPriority="49"/>
-    <w:lsdException w:name="Grid Table 5 Dark Accent 2" w:uiPriority="50"/>
-    <w:lsdException w:name="Grid Table 6 Colorful Accent 2" w:uiPriority="51"/>
-    <w:lsdException w:name="Grid Table 7 Colorful Accent 2" w:uiPriority="52"/>
-    <w:lsdException w:name="Grid Table 1 Light Accent 3" w:uiPriority="46"/>
-    <w:lsdException w:name="Grid Table 2 Accent 3" w:uiPriority="47"/>
-    <w:lsdException w:name="Grid Table 3 Accent 3" w:uiPriority="48"/>
-    <w:lsdException w:name="Grid Table 4 Accent 3" w:uiPriority="49"/>
-    <w:lsdException w:name="Grid Table 5 Dark Accent 3" w:uiPriority="50"/>
-    <w:lsdException w:name="Grid Table 6 Colorful Accent 3" w:uiPriority="51"/>
-    <w:lsdException w:name="Grid Table 7 Colorful Accent 3" w:uiPriority="52"/>
-    <w:lsdException w:name="Grid Table 1 Light Accent 4" w:uiPriority="46"/>
-    <w:lsdException w:name="Grid Table 2 Accent 4" w:uiPriority="47"/>
-    <w:lsdException w:name="Grid Table 3 Accent 4" w:uiPriority="48"/>
-    <w:lsdException w:name="Grid Table 4 Accent 4" w:uiPriority="49"/>
-    <w:lsdException w:name="Grid Table 5 Dark Accent 4" w:uiPriority="50"/>
-    <w:lsdException w:name="Grid Table 6 Colorful Accent 4" w:uiPriority="51"/>
-    <w:lsdException w:name="Grid Table 7 Colorful Accent 4" w:uiPriority="52"/>
-    <w:lsdException w:name="Grid Table 1 Light Accent 5" w:uiPriority="46"/>
-    <w:lsdException w:name="Grid Table 2 Accent 5" w:uiPriority="47"/>
-    <w:lsdException w:name="Grid Table 3 Accent 5" w:uiPriority="48"/>
-    <w:lsdException w:name="Grid Table 4 Accent 5" w:uiPriority="49"/>
-    <w:lsdException w:name="Grid Table 5 Dark Accent 5" w:uiPriority="50"/>
-    <w:lsdException w:name="Grid Table 6 Colorful Accent 5" w:uiPriority="51"/>
-    <w:lsdException w:name="Grid Table 7 Colorful Accent 5" w:uiPriority="52"/>
-    <w:lsdException w:name="Grid Table 1 Light Accent 6" w:uiPriority="46"/>
-    <w:lsdException w:name="Grid Table 2 Accent 6" w:uiPriority="47"/>
-    <w:lsdException w:name="Grid Table 3 Accent 6" w:uiPriority="48"/>
-    <w:lsdException w:name="Grid Table 4 Accent 6" w:uiPriority="49"/>
-    <w:lsdException w:name="Grid Table 5 Dark Accent 6" w:uiPriority="50"/>
-    <w:lsdException w:name="Grid Table 6 Colorful Accent 6" w:uiPriority="51"/>
-    <w:lsdException w:name="Grid Table 7 Colorful Accent 6" w:uiPriority="52"/>
-    <w:lsdException w:name="List Table 1 Light" w:uiPriority="46"/>
-    <w:lsdException w:name="List Table 2" w:uiPriority="47"/>
-    <w:lsdException w:name="List Table 3" w:uiPriority="48"/>
-    <w:lsdException w:name="List Table 4" w:uiPriority="49"/>
-    <w:lsdException w:name="List Table 5 Dark" w:uiPriority="50"/>
-    <w:lsdException w:name="List Table 6 Colorful" w:uiPriority="51"/>
-    <w:lsdException w:name="List Table 7 Colorful" w:uiPriority="52"/>
-    <w:lsdException w:name="List Table 1 Light Accent 1" w:uiPriority="46"/>
-    <w:lsdException w:name="List Table 2 Accent 1" w:uiPriority="47"/>
-    <w:lsdException w:name="List Table 3 Accent 1" w:uiPriority="48"/>
-    <w:lsdException w:name="List Table 4 Accent 1" w:uiPriority="49"/>
-    <w:lsdException w:name="List Table 5 Dark Accent 1" w:uiPriority="50"/>
-    <w:lsdException w:name="List Table 6 Colorful Accent 1" w:uiPriority="51"/>
-    <w:lsdException w:name="List Table 7 Colorful Accent 1" w:uiPriority="52"/>
-    <w:lsdException w:name="List Table 1 Light Accent 2" w:uiPriority="46"/>
-    <w:lsdException w:name="List Table 2 Accent 2" w:uiPriority="47"/>
-    <w:lsdException w:name="List Table 3 Accent 2" w:uiPriority="48"/>
-    <w:lsdException w:name="List Table 4 Accent 2" w:uiPriority="49"/>
-    <w:lsdException w:name="List Table 5 Dark Accent 2" w:uiPriority="50"/>
-    <w:lsdException w:name="List Table 6 Colorful Accent 2" w:uiPriority="51"/>
-    <w:lsdException w:name="List Table 7 Colorful Accent 2" w:uiPriority="52"/>
-    <w:lsdException w:name="List Table 1 Light Accent 3" w:uiPriority="46"/>
-    <w:lsdException w:name="List Table 2 Accent 3" w:uiPriority="47"/>
-    <w:lsdException w:name="List Table 3 Accent 3" w:uiPriority="48"/>
-    <w:lsdException w:name="List Table 4 Accent 3" w:uiPriority="49"/>
-    <w:lsdException w:name="List Table 5 Dark Accent 3" w:uiPriority="50"/>
-    <w:lsdException w:name="List Table 6 Colorful Accent 3" w:uiPriority="51"/>
-    <w:lsdException w:name="List Table 7 Colorful Accent 3" w:uiPriority="52"/>
-    <w:lsdException w:name="List Table 1 Light Accent 4" w:uiPriority="46"/>
-    <w:lsdException w:name="List Table 2 Accent 4" w:uiPriority="47"/>
-    <w:lsdException w:name="List Table 3 Accent 4" w:uiPriority="48"/>
-    <w:lsdException w:name="List Table 4 Accent 4" w:uiPriority="49"/>
-    <w:lsdException w:name="List Table 5 Dark Accent 4" w:uiPriority="50"/>
-    <w:lsdException w:name="List Table 6 Colorful Accent 4" w:uiPriority="51"/>
-    <w:lsdException w:name="List Table 7 Colorful Accent 4" w:uiPriority="52"/>
-    <w:lsdException w:name="List Table 1 Light Accent 5" w:uiPriority="46"/>
-    <w:lsdException w:name="List Table 2 Accent 5" w:uiPriority="47"/>
-    <w:lsdException w:name="List Table 3 Accent 5" w:uiPriority="48"/>
-    <w:lsdException w:name="List Table 4 Accent 5" w:uiPriority="49"/>
-    <w:lsdException w:name="List Table 5 Dark Accent 5" w:uiPriority="50"/>
-    <w:lsdException w:name="List Table 6 Colorful Accent 5" w:uiPriority="51"/>
-    <w:lsdException w:name="List Table 7 Colorful Accent 5" w:uiPriority="52"/>
-    <w:lsdException w:name="List Table 1 Light Accent 6" w:uiPriority="46"/>
-    <w:lsdException w:name="List Table 2 Accent 6" w:uiPriority="47"/>
-    <w:lsdException w:name="List Table 3 Accent 6" w:uiPriority="48"/>
-    <w:lsdException w:name="List Table 4 Accent 6" w:uiPriority="49"/>
-    <w:lsdException w:name="List Table 5 Dark Accent 6" w:uiPriority="50"/>
-    <w:lsdException w:name="List Table 6 Colorful Accent 6" w:uiPriority="51"/>
-    <w:lsdException w:name="List Table 7 Colorful Accent 6" w:uiPriority="52"/>
-  </w:latentStyles>
-  <w:style w:type="paragraph" w:default="1" w:styleId="Normal">
-    <w:name w:val="Normal"/>
+  <w:style w:type="paragraph" w:styleId="ListParagraph">
+    <w:name w:val="List Paragraph"/>
+    <w:basedOn w:val="Normal"/>
+    <w:uiPriority w:val="34"/>
     <w:qFormat/>
-  </w:style>
-  <w:style w:type="character" w:default="1" w:styleId="DefaultParagraphFont">
-    <w:name w:val="Default Paragraph Font"/>
-    <w:uiPriority w:val="1"/>
-    <w:semiHidden/>
-    <w:unhideWhenUsed/>
-  </w:style>
-  <w:style w:type="table" w:default="1" w:styleId="TableNormal">
-    <w:name w:val="Normal Table"/>
-    <w:uiPriority w:val="99"/>
-    <w:semiHidden/>
-    <w:unhideWhenUsed/>
-    <w:tblPr>
-      <w:tblInd w:w="0" w:type="dxa"/>
-      <w:tblCellMar>
-        <w:top w:w="0" w:type="dxa"/>
-        <w:left w:w="108" w:type="dxa"/>
-        <w:bottom w:w="0" w:type="dxa"/>
-        <w:right w:w="108" w:type="dxa"/>
-      </w:tblCellMar>
-    </w:tblPr>
-  </w:style>
-  <w:style w:type="numbering" w:default="1" w:styleId="NoList">
-    <w:name w:val="No List"/>
-    <w:uiPriority w:val="99"/>
-    <w:semiHidden/>
-    <w:unhideWhenUsed/>
-  </w:style>
-  <w:style w:type="character" w:styleId="PlaceholderText">
-    <w:name w:val="Placeholder Text"/>
-    <w:basedOn w:val="DefaultParagraphFont"/>
-    <w:uiPriority w:val="99"/>
-    <w:semiHidden/>
-    <w:rsid w:val="00FE5D8B"/>
-    <w:rPr>
-      <w:color w:val="808080"/>
-    </w:rPr>
+    <w:rsid w:val="009705C7"/>
+    <w:pPr>
+      <w:ind w:left="720"/>
+      <w:contextualSpacing/>
+    </w:pPr>
   </w:style>
 </w:styles>
-</file>
-
-<file path=word/glossary/webSettings.xml><?xml version="1.0" encoding="utf-8"?>
-<w:webSettings xmlns:mc="http://schemas.openxmlformats.org/markup-compatibility/2006" xmlns:r="http://schemas.openxmlformats.org/officeDocument/2006/relationships" xmlns:w="http://schemas.openxmlformats.org/wordprocessingml/2006/main" xmlns:w14="http://schemas.microsoft.com/office/word/2010/wordml" xmlns:w15="http://schemas.microsoft.com/office/word/2012/wordml" mc:Ignorable="w14 w15">
-  <w:optimizeForBrowser/>
-  <w:allowPNG/>
-</w:webSettings>
 </file>
 
 <file path=word/theme/theme1.xml><?xml version="1.0" encoding="utf-8"?>
@@ -3679,7 +3799,7 @@
 </file>
 
 <file path=customXml/itemProps1.xml><?xml version="1.0" encoding="utf-8"?>
-<ds:datastoreItem xmlns:ds="http://schemas.openxmlformats.org/officeDocument/2006/customXml" ds:itemID="{E8846029-5BF6-4FA4-97CB-D82C933B228A}">
+<ds:datastoreItem xmlns:ds="http://schemas.openxmlformats.org/officeDocument/2006/customXml" ds:itemID="{D61CC42F-6D89-4D1F-9273-3AC0251A51A2}">
   <ds:schemaRefs>
     <ds:schemaRef ds:uri="http://schemas.openxmlformats.org/officeDocument/2006/bibliography"/>
   </ds:schemaRefs>

</xml_diff>